<commit_message>
<Colocando grafico de relação, arrumando erros>
</commit_message>
<xml_diff>
--- a/Al & ChatBot/IA Chatbot.docx
+++ b/Al & ChatBot/IA Chatbot.docx
@@ -75,7 +75,7 @@
                     <pic:cNvPicPr/>
                   </pic:nvPicPr>
                   <pic:blipFill>
-                    <a:blip r:embed="rId5">
+                    <a:blip r:embed="rId7">
                       <a:extLst>
                         <a:ext uri="{28A0092B-C50C-407E-A947-70E740481C1C}">
                           <a14:useLocalDpi xmlns:a14="http://schemas.microsoft.com/office/drawing/2010/main" val="0"/>
@@ -507,7 +507,33 @@
           <w:shd w:val="clear" w:color="auto" w:fill="FFFFFF"/>
         </w:rPr>
         <w:lastRenderedPageBreak/>
-        <w:t>Qual o perfil de investidor você se encaixa?</w:t>
+        <w:t xml:space="preserve">Qual o perfil de investidor </w:t>
+      </w:r>
+      <w:r>
+        <w:rPr>
+          <w:rFonts w:cstheme="minorHAnsi"/>
+          <w:b/>
+          <w:bCs/>
+          <w:color w:val="202124"/>
+          <w:spacing w:val="3"/>
+          <w:sz w:val="32"/>
+          <w:szCs w:val="32"/>
+          <w:shd w:val="clear" w:color="auto" w:fill="FFFFFF"/>
+        </w:rPr>
+        <w:t xml:space="preserve">que </w:t>
+      </w:r>
+      <w:r>
+        <w:rPr>
+          <w:rFonts w:cstheme="minorHAnsi"/>
+          <w:b/>
+          <w:bCs/>
+          <w:color w:val="202124"/>
+          <w:spacing w:val="3"/>
+          <w:sz w:val="32"/>
+          <w:szCs w:val="32"/>
+          <w:shd w:val="clear" w:color="auto" w:fill="FFFFFF"/>
+        </w:rPr>
+        <w:t>você se encaixa?</w:t>
       </w:r>
     </w:p>
     <w:p>
@@ -554,7 +580,7 @@
                     <pic:cNvPicPr/>
                   </pic:nvPicPr>
                   <pic:blipFill>
-                    <a:blip r:embed="rId6">
+                    <a:blip r:embed="rId8">
                       <a:extLst>
                         <a:ext uri="{28A0092B-C50C-407E-A947-70E740481C1C}">
                           <a14:useLocalDpi xmlns:a14="http://schemas.microsoft.com/office/drawing/2010/main" val="0"/>
@@ -792,15 +818,13 @@
         </w:rPr>
         <w:t xml:space="preserve">não é possível calcular a </w:t>
       </w:r>
-      <w:proofErr w:type="spellStart"/>
-      <w:r>
-        <w:rPr>
-          <w:sz w:val="24"/>
-          <w:szCs w:val="24"/>
-        </w:rPr>
-        <w:t>media</w:t>
-      </w:r>
-      <w:proofErr w:type="spellEnd"/>
+      <w:r>
+        <w:rPr>
+          <w:sz w:val="24"/>
+          <w:szCs w:val="24"/>
+        </w:rPr>
+        <w:t>média</w:t>
+      </w:r>
       <w:r>
         <w:rPr>
           <w:sz w:val="24"/>
@@ -1098,7 +1122,7 @@
                     <pic:cNvPicPr/>
                   </pic:nvPicPr>
                   <pic:blipFill>
-                    <a:blip r:embed="rId7">
+                    <a:blip r:embed="rId9">
                       <a:extLst>
                         <a:ext uri="{28A0092B-C50C-407E-A947-70E740481C1C}">
                           <a14:useLocalDpi xmlns:a14="http://schemas.microsoft.com/office/drawing/2010/main" val="0"/>
@@ -1537,7 +1561,7 @@
                     <pic:cNvPicPr/>
                   </pic:nvPicPr>
                   <pic:blipFill>
-                    <a:blip r:embed="rId8">
+                    <a:blip r:embed="rId10">
                       <a:extLst>
                         <a:ext uri="{28A0092B-C50C-407E-A947-70E740481C1C}">
                           <a14:useLocalDpi xmlns:a14="http://schemas.microsoft.com/office/drawing/2010/main" val="0"/>
@@ -2035,7 +2059,7 @@
                     <pic:cNvPicPr/>
                   </pic:nvPicPr>
                   <pic:blipFill>
-                    <a:blip r:embed="rId9">
+                    <a:blip r:embed="rId11">
                       <a:extLst>
                         <a:ext uri="{28A0092B-C50C-407E-A947-70E740481C1C}">
                           <a14:useLocalDpi xmlns:a14="http://schemas.microsoft.com/office/drawing/2010/main" val="0"/>
@@ -2476,6 +2500,593 @@
         <w:t xml:space="preserve"> não é possível calcular o coeficiente de correlação, já que não temos informações sobre a relação entre as faixas de renda e outras variáveis.</w:t>
       </w:r>
     </w:p>
+    <w:p/>
+    <w:p/>
+    <w:p/>
+    <w:p/>
+    <w:p/>
+    <w:p/>
+    <w:p/>
+    <w:p>
+      <w:pPr>
+        <w:rPr>
+          <w:sz w:val="36"/>
+          <w:szCs w:val="36"/>
+        </w:rPr>
+      </w:pPr>
+      <w:r>
+        <w:rPr>
+          <w:rFonts w:cstheme="minorHAnsi"/>
+          <w:b/>
+          <w:bCs/>
+          <w:color w:val="202124"/>
+          <w:spacing w:val="3"/>
+          <w:sz w:val="28"/>
+          <w:szCs w:val="28"/>
+          <w:shd w:val="clear" w:color="auto" w:fill="FFFFFF"/>
+        </w:rPr>
+        <w:lastRenderedPageBreak/>
+        <w:t>Relação entre os gráficos (Investimentos que mais te agradam) e o gráfico (valor Inicial para Investir)</w:t>
+      </w:r>
+    </w:p>
+    <w:p>
+      <w:r>
+        <w:rPr>
+          <w:noProof/>
+        </w:rPr>
+        <w:drawing>
+          <wp:anchor distT="0" distB="0" distL="114300" distR="114300" simplePos="0" relativeHeight="251663360" behindDoc="1" locked="0" layoutInCell="1" allowOverlap="1" wp14:anchorId="2F581B97" wp14:editId="57BBACBC">
+            <wp:simplePos x="0" y="0"/>
+            <wp:positionH relativeFrom="margin">
+              <wp:align>left</wp:align>
+            </wp:positionH>
+            <wp:positionV relativeFrom="paragraph">
+              <wp:posOffset>9525</wp:posOffset>
+            </wp:positionV>
+            <wp:extent cx="5362575" cy="3248025"/>
+            <wp:effectExtent l="0" t="0" r="9525" b="9525"/>
+            <wp:wrapTight wrapText="bothSides">
+              <wp:wrapPolygon edited="0">
+                <wp:start x="0" y="0"/>
+                <wp:lineTo x="0" y="21537"/>
+                <wp:lineTo x="21562" y="21537"/>
+                <wp:lineTo x="21562" y="0"/>
+                <wp:lineTo x="0" y="0"/>
+              </wp:wrapPolygon>
+            </wp:wrapTight>
+            <wp:docPr id="7" name="Gráfico 7">
+              <a:extLst xmlns:a="http://schemas.openxmlformats.org/drawingml/2006/main">
+                <a:ext uri="{FF2B5EF4-FFF2-40B4-BE49-F238E27FC236}">
+                  <a16:creationId xmlns:a16="http://schemas.microsoft.com/office/drawing/2014/main" id="{E33A8142-A6B0-30BB-D1DF-C0EC80478C10}"/>
+                </a:ext>
+              </a:extLst>
+            </wp:docPr>
+            <wp:cNvGraphicFramePr/>
+            <a:graphic xmlns:a="http://schemas.openxmlformats.org/drawingml/2006/main">
+              <a:graphicData uri="http://schemas.openxmlformats.org/drawingml/2006/chart">
+                <c:chart xmlns:c="http://schemas.openxmlformats.org/drawingml/2006/chart" xmlns:r="http://schemas.openxmlformats.org/officeDocument/2006/relationships" r:id="rId12"/>
+              </a:graphicData>
+            </a:graphic>
+            <wp14:sizeRelH relativeFrom="page">
+              <wp14:pctWidth>0</wp14:pctWidth>
+            </wp14:sizeRelH>
+            <wp14:sizeRelV relativeFrom="page">
+              <wp14:pctHeight>0</wp14:pctHeight>
+            </wp14:sizeRelV>
+          </wp:anchor>
+        </w:drawing>
+      </w:r>
+    </w:p>
+    <w:p>
+      <w:pPr>
+        <w:rPr>
+          <w:b/>
+          <w:bCs/>
+          <w:sz w:val="24"/>
+          <w:szCs w:val="24"/>
+        </w:rPr>
+      </w:pPr>
+    </w:p>
+    <w:p>
+      <w:pPr>
+        <w:rPr>
+          <w:b/>
+          <w:bCs/>
+          <w:sz w:val="24"/>
+          <w:szCs w:val="24"/>
+        </w:rPr>
+      </w:pPr>
+    </w:p>
+    <w:p>
+      <w:pPr>
+        <w:rPr>
+          <w:b/>
+          <w:bCs/>
+          <w:sz w:val="24"/>
+          <w:szCs w:val="24"/>
+        </w:rPr>
+      </w:pPr>
+    </w:p>
+    <w:p>
+      <w:pPr>
+        <w:rPr>
+          <w:b/>
+          <w:bCs/>
+          <w:sz w:val="24"/>
+          <w:szCs w:val="24"/>
+        </w:rPr>
+      </w:pPr>
+    </w:p>
+    <w:p>
+      <w:pPr>
+        <w:rPr>
+          <w:b/>
+          <w:bCs/>
+          <w:sz w:val="24"/>
+          <w:szCs w:val="24"/>
+        </w:rPr>
+      </w:pPr>
+    </w:p>
+    <w:p>
+      <w:pPr>
+        <w:rPr>
+          <w:b/>
+          <w:bCs/>
+          <w:sz w:val="24"/>
+          <w:szCs w:val="24"/>
+        </w:rPr>
+      </w:pPr>
+    </w:p>
+    <w:p>
+      <w:pPr>
+        <w:rPr>
+          <w:b/>
+          <w:bCs/>
+          <w:sz w:val="24"/>
+          <w:szCs w:val="24"/>
+        </w:rPr>
+      </w:pPr>
+    </w:p>
+    <w:p>
+      <w:pPr>
+        <w:rPr>
+          <w:b/>
+          <w:bCs/>
+          <w:sz w:val="24"/>
+          <w:szCs w:val="24"/>
+        </w:rPr>
+      </w:pPr>
+    </w:p>
+    <w:p>
+      <w:pPr>
+        <w:rPr>
+          <w:b/>
+          <w:bCs/>
+          <w:sz w:val="24"/>
+          <w:szCs w:val="24"/>
+        </w:rPr>
+      </w:pPr>
+    </w:p>
+    <w:p>
+      <w:pPr>
+        <w:rPr>
+          <w:b/>
+          <w:bCs/>
+          <w:sz w:val="24"/>
+          <w:szCs w:val="24"/>
+        </w:rPr>
+      </w:pPr>
+    </w:p>
+    <w:p>
+      <w:pPr>
+        <w:rPr>
+          <w:b/>
+          <w:bCs/>
+          <w:sz w:val="24"/>
+          <w:szCs w:val="24"/>
+        </w:rPr>
+      </w:pPr>
+    </w:p>
+    <w:p>
+      <w:r>
+        <w:rPr>
+          <w:b/>
+          <w:bCs/>
+          <w:sz w:val="24"/>
+          <w:szCs w:val="24"/>
+        </w:rPr>
+        <w:t>Explicação do Gráfico</w:t>
+      </w:r>
+      <w:r>
+        <w:rPr>
+          <w:b/>
+          <w:bCs/>
+          <w:sz w:val="24"/>
+          <w:szCs w:val="24"/>
+        </w:rPr>
+        <w:t>:</w:t>
+      </w:r>
+      <w:r>
+        <w:rPr>
+          <w:rFonts w:ascii="Segoe UI" w:hAnsi="Segoe UI" w:cs="Segoe UI"/>
+          <w:color w:val="374151"/>
+          <w:shd w:val="clear" w:color="auto" w:fill="F7F7F8"/>
+        </w:rPr>
+        <w:t xml:space="preserve"> </w:t>
+      </w:r>
+      <w:r>
+        <w:rPr>
+          <w:sz w:val="24"/>
+          <w:szCs w:val="24"/>
+        </w:rPr>
+        <w:t xml:space="preserve">A </w:t>
+      </w:r>
+      <w:r>
+        <w:rPr>
+          <w:sz w:val="24"/>
+          <w:szCs w:val="24"/>
+        </w:rPr>
+        <w:t>partir do</w:t>
+      </w:r>
+      <w:r>
+        <w:rPr>
+          <w:sz w:val="24"/>
+          <w:szCs w:val="24"/>
+        </w:rPr>
+        <w:t xml:space="preserve"> gráfico gerados, podemos concluir que a faixa de valor inicial mais escolhida pelos participantes é de R$100 a R$500, e o tipo de investimento mais popular é Fundos Imobiliários. A correlação positiva entre o valor inicial e o valor investido indica que, em geral, quanto maior o valor inicial, maior é o valor investido. O desvio padrão do valor inicial é de 304,15 e do valor investido é de 3119,68. Este gráfico é útil para entender as preferências e comportamentos de investimento dos participantes e pode ser usado como uma referência para outras pesquisas e análises de mercado.</w:t>
+      </w:r>
+    </w:p>
+    <w:p>
+      <w:pPr>
+        <w:rPr>
+          <w:b/>
+          <w:bCs/>
+          <w:sz w:val="28"/>
+          <w:szCs w:val="28"/>
+          <w:lang w:eastAsia="pt-BR"/>
+        </w:rPr>
+      </w:pPr>
+      <w:r>
+        <w:rPr>
+          <w:b/>
+          <w:bCs/>
+          <w:sz w:val="28"/>
+          <w:szCs w:val="28"/>
+          <w:lang w:eastAsia="pt-BR"/>
+        </w:rPr>
+        <w:t>Medidas de tendência central:</w:t>
+      </w:r>
+    </w:p>
+    <w:p>
+      <w:pPr>
+        <w:pStyle w:val="PargrafodaLista"/>
+        <w:numPr>
+          <w:ilvl w:val="0"/>
+          <w:numId w:val="13"/>
+        </w:numPr>
+        <w:rPr>
+          <w:sz w:val="24"/>
+          <w:szCs w:val="24"/>
+          <w:lang w:eastAsia="pt-BR"/>
+        </w:rPr>
+      </w:pPr>
+      <w:r>
+        <w:rPr>
+          <w:b/>
+          <w:bCs/>
+          <w:sz w:val="24"/>
+          <w:szCs w:val="24"/>
+          <w:lang w:eastAsia="pt-BR"/>
+        </w:rPr>
+        <w:t>Média do valor inicial:</w:t>
+      </w:r>
+      <w:r>
+        <w:rPr>
+          <w:sz w:val="24"/>
+          <w:szCs w:val="24"/>
+          <w:lang w:eastAsia="pt-BR"/>
+        </w:rPr>
+        <w:t xml:space="preserve"> 499,39</w:t>
+      </w:r>
+    </w:p>
+    <w:p>
+      <w:pPr>
+        <w:pStyle w:val="PargrafodaLista"/>
+        <w:numPr>
+          <w:ilvl w:val="0"/>
+          <w:numId w:val="13"/>
+        </w:numPr>
+        <w:rPr>
+          <w:sz w:val="24"/>
+          <w:szCs w:val="24"/>
+          <w:lang w:eastAsia="pt-BR"/>
+        </w:rPr>
+      </w:pPr>
+      <w:r>
+        <w:rPr>
+          <w:b/>
+          <w:bCs/>
+          <w:sz w:val="24"/>
+          <w:szCs w:val="24"/>
+          <w:lang w:eastAsia="pt-BR"/>
+        </w:rPr>
+        <w:t>Mediana do valor inicial</w:t>
+      </w:r>
+      <w:r>
+        <w:rPr>
+          <w:sz w:val="24"/>
+          <w:szCs w:val="24"/>
+          <w:lang w:eastAsia="pt-BR"/>
+        </w:rPr>
+        <w:t>: 500,00</w:t>
+      </w:r>
+    </w:p>
+    <w:p>
+      <w:pPr>
+        <w:pStyle w:val="PargrafodaLista"/>
+        <w:numPr>
+          <w:ilvl w:val="0"/>
+          <w:numId w:val="13"/>
+        </w:numPr>
+        <w:rPr>
+          <w:sz w:val="24"/>
+          <w:szCs w:val="24"/>
+          <w:lang w:eastAsia="pt-BR"/>
+        </w:rPr>
+      </w:pPr>
+      <w:r>
+        <w:rPr>
+          <w:b/>
+          <w:bCs/>
+          <w:sz w:val="24"/>
+          <w:szCs w:val="24"/>
+          <w:lang w:eastAsia="pt-BR"/>
+        </w:rPr>
+        <w:t>Moda do valor inicial:</w:t>
+      </w:r>
+      <w:r>
+        <w:rPr>
+          <w:sz w:val="24"/>
+          <w:szCs w:val="24"/>
+          <w:lang w:eastAsia="pt-BR"/>
+        </w:rPr>
+        <w:t xml:space="preserve"> Entre 100 e 500</w:t>
+      </w:r>
+    </w:p>
+    <w:p>
+      <w:pPr>
+        <w:pStyle w:val="PargrafodaLista"/>
+        <w:numPr>
+          <w:ilvl w:val="0"/>
+          <w:numId w:val="13"/>
+        </w:numPr>
+        <w:rPr>
+          <w:sz w:val="24"/>
+          <w:szCs w:val="24"/>
+          <w:lang w:eastAsia="pt-BR"/>
+        </w:rPr>
+      </w:pPr>
+      <w:r>
+        <w:rPr>
+          <w:b/>
+          <w:bCs/>
+          <w:sz w:val="24"/>
+          <w:szCs w:val="24"/>
+          <w:lang w:eastAsia="pt-BR"/>
+        </w:rPr>
+        <w:t>Média do valor investido:</w:t>
+      </w:r>
+      <w:r>
+        <w:rPr>
+          <w:sz w:val="24"/>
+          <w:szCs w:val="24"/>
+          <w:lang w:eastAsia="pt-BR"/>
+        </w:rPr>
+        <w:t xml:space="preserve"> 1466,34</w:t>
+      </w:r>
+    </w:p>
+    <w:p>
+      <w:pPr>
+        <w:pStyle w:val="PargrafodaLista"/>
+        <w:numPr>
+          <w:ilvl w:val="0"/>
+          <w:numId w:val="13"/>
+        </w:numPr>
+        <w:rPr>
+          <w:sz w:val="24"/>
+          <w:szCs w:val="24"/>
+          <w:lang w:eastAsia="pt-BR"/>
+        </w:rPr>
+      </w:pPr>
+      <w:r>
+        <w:rPr>
+          <w:b/>
+          <w:bCs/>
+          <w:sz w:val="24"/>
+          <w:szCs w:val="24"/>
+          <w:lang w:eastAsia="pt-BR"/>
+        </w:rPr>
+        <w:t>Mediana do valor investido</w:t>
+      </w:r>
+      <w:r>
+        <w:rPr>
+          <w:sz w:val="24"/>
+          <w:szCs w:val="24"/>
+          <w:lang w:eastAsia="pt-BR"/>
+        </w:rPr>
+        <w:t>: 500,00</w:t>
+      </w:r>
+    </w:p>
+    <w:p>
+      <w:pPr>
+        <w:pStyle w:val="PargrafodaLista"/>
+        <w:numPr>
+          <w:ilvl w:val="0"/>
+          <w:numId w:val="13"/>
+        </w:numPr>
+        <w:rPr>
+          <w:sz w:val="24"/>
+          <w:szCs w:val="24"/>
+          <w:lang w:eastAsia="pt-BR"/>
+        </w:rPr>
+      </w:pPr>
+      <w:r>
+        <w:rPr>
+          <w:b/>
+          <w:bCs/>
+          <w:sz w:val="24"/>
+          <w:szCs w:val="24"/>
+          <w:lang w:eastAsia="pt-BR"/>
+        </w:rPr>
+        <w:t>Moda do valor investido:</w:t>
+      </w:r>
+      <w:r>
+        <w:rPr>
+          <w:sz w:val="24"/>
+          <w:szCs w:val="24"/>
+          <w:lang w:eastAsia="pt-BR"/>
+        </w:rPr>
+        <w:t xml:space="preserve"> Entre 100 e 500</w:t>
+      </w:r>
+    </w:p>
+    <w:p>
+      <w:pPr>
+        <w:rPr>
+          <w:b/>
+          <w:bCs/>
+          <w:sz w:val="28"/>
+          <w:szCs w:val="28"/>
+          <w:lang w:eastAsia="pt-BR"/>
+        </w:rPr>
+      </w:pPr>
+      <w:r>
+        <w:rPr>
+          <w:b/>
+          <w:bCs/>
+          <w:sz w:val="28"/>
+          <w:szCs w:val="28"/>
+          <w:lang w:eastAsia="pt-BR"/>
+        </w:rPr>
+        <w:t>Medidas de dispersão:</w:t>
+      </w:r>
+    </w:p>
+    <w:p>
+      <w:pPr>
+        <w:pStyle w:val="PargrafodaLista"/>
+        <w:numPr>
+          <w:ilvl w:val="0"/>
+          <w:numId w:val="18"/>
+        </w:numPr>
+        <w:rPr>
+          <w:sz w:val="24"/>
+          <w:szCs w:val="24"/>
+          <w:lang w:eastAsia="pt-BR"/>
+        </w:rPr>
+      </w:pPr>
+      <w:r>
+        <w:rPr>
+          <w:b/>
+          <w:bCs/>
+          <w:sz w:val="24"/>
+          <w:szCs w:val="24"/>
+          <w:lang w:eastAsia="pt-BR"/>
+        </w:rPr>
+        <w:t>Desvio padrão do valor inicial:</w:t>
+      </w:r>
+      <w:r>
+        <w:rPr>
+          <w:sz w:val="24"/>
+          <w:szCs w:val="24"/>
+          <w:lang w:eastAsia="pt-BR"/>
+        </w:rPr>
+        <w:t xml:space="preserve"> 304,15</w:t>
+      </w:r>
+    </w:p>
+    <w:p>
+      <w:pPr>
+        <w:pStyle w:val="PargrafodaLista"/>
+        <w:numPr>
+          <w:ilvl w:val="0"/>
+          <w:numId w:val="18"/>
+        </w:numPr>
+        <w:rPr>
+          <w:sz w:val="24"/>
+          <w:szCs w:val="24"/>
+          <w:lang w:eastAsia="pt-BR"/>
+        </w:rPr>
+      </w:pPr>
+      <w:r>
+        <w:rPr>
+          <w:b/>
+          <w:bCs/>
+          <w:sz w:val="24"/>
+          <w:szCs w:val="24"/>
+          <w:lang w:eastAsia="pt-BR"/>
+        </w:rPr>
+        <w:t>Desvio padrão do valor investido:</w:t>
+      </w:r>
+      <w:r>
+        <w:rPr>
+          <w:sz w:val="24"/>
+          <w:szCs w:val="24"/>
+          <w:lang w:eastAsia="pt-BR"/>
+        </w:rPr>
+        <w:t xml:space="preserve"> 3119,68</w:t>
+      </w:r>
+    </w:p>
+    <w:p>
+      <w:pPr>
+        <w:rPr>
+          <w:b/>
+          <w:bCs/>
+          <w:sz w:val="28"/>
+          <w:szCs w:val="28"/>
+          <w:lang w:eastAsia="pt-BR"/>
+        </w:rPr>
+      </w:pPr>
+      <w:r>
+        <w:rPr>
+          <w:b/>
+          <w:bCs/>
+          <w:sz w:val="28"/>
+          <w:szCs w:val="28"/>
+          <w:lang w:eastAsia="pt-BR"/>
+        </w:rPr>
+        <w:t>Medidas de correlação:</w:t>
+      </w:r>
+    </w:p>
+    <w:p>
+      <w:pPr>
+        <w:pStyle w:val="PargrafodaLista"/>
+        <w:numPr>
+          <w:ilvl w:val="0"/>
+          <w:numId w:val="19"/>
+        </w:numPr>
+        <w:rPr>
+          <w:sz w:val="24"/>
+          <w:szCs w:val="24"/>
+          <w:lang w:eastAsia="pt-BR"/>
+        </w:rPr>
+      </w:pPr>
+      <w:r>
+        <w:rPr>
+          <w:b/>
+          <w:bCs/>
+          <w:sz w:val="24"/>
+          <w:szCs w:val="24"/>
+          <w:lang w:eastAsia="pt-BR"/>
+        </w:rPr>
+        <w:t>Correlação entre valor inicial e valor investido:</w:t>
+      </w:r>
+      <w:r>
+        <w:rPr>
+          <w:sz w:val="24"/>
+          <w:szCs w:val="24"/>
+          <w:lang w:eastAsia="pt-BR"/>
+        </w:rPr>
+        <w:t xml:space="preserve"> 0,54</w:t>
+      </w:r>
+    </w:p>
     <w:sectPr>
       <w:pgSz w:w="11906" w:h="16838"/>
       <w:pgMar w:top="1701" w:right="1134" w:bottom="1134" w:left="1701" w:header="709" w:footer="709" w:gutter="0"/>
@@ -2486,9 +3097,470 @@
 </w:document>
 </file>
 
+<file path=word/endnotes.xml><?xml version="1.0" encoding="utf-8"?>
+<w:endnotes xmlns:wpc="http://schemas.microsoft.com/office/word/2010/wordprocessingCanvas" xmlns:cx="http://schemas.microsoft.com/office/drawing/2014/chartex" xmlns:cx1="http://schemas.microsoft.com/office/drawing/2015/9/8/chartex" xmlns:cx2="http://schemas.microsoft.com/office/drawing/2015/10/21/chartex" xmlns:cx3="http://schemas.microsoft.com/office/drawing/2016/5/9/chartex" xmlns:cx4="http://schemas.microsoft.com/office/drawing/2016/5/10/chartex" xmlns:cx5="http://schemas.microsoft.com/office/drawing/2016/5/11/chartex" xmlns:cx6="http://schemas.microsoft.com/office/drawing/2016/5/12/chartex" xmlns:cx7="http://schemas.microsoft.com/office/drawing/2016/5/13/chartex" xmlns:cx8="http://schemas.microsoft.com/office/drawing/2016/5/14/chartex" xmlns:mc="http://schemas.openxmlformats.org/markup-compatibility/2006" xmlns:aink="http://schemas.microsoft.com/office/drawing/2016/ink" xmlns:am3d="http://schemas.microsoft.com/office/drawing/2017/model3d" xmlns:o="urn:schemas-microsoft-com:office:office" xmlns:oel="http://schemas.microsoft.com/office/2019/extlst" xmlns:r="http://schemas.openxmlformats.org/officeDocument/2006/relationships" xmlns:m="http://schemas.openxmlformats.org/officeDocument/2006/math" xmlns:v="urn:schemas-microsoft-com:vml" xmlns:wp14="http://schemas.microsoft.com/office/word/2010/wordprocessingDrawing" xmlns:wp="http://schemas.openxmlformats.org/drawingml/2006/wordprocessingDrawing" xmlns:w10="urn:schemas-microsoft-com:office:word" xmlns:w="http://schemas.openxmlformats.org/wordprocessingml/2006/main" xmlns:w14="http://schemas.microsoft.com/office/word/2010/wordml" xmlns:w15="http://schemas.microsoft.com/office/word/2012/wordml" xmlns:w16cex="http://schemas.microsoft.com/office/word/2018/wordml/cex" xmlns:w16cid="http://schemas.microsoft.com/office/word/2016/wordml/cid" xmlns:w16="http://schemas.microsoft.com/office/word/2018/wordml" xmlns:w16sdtdh="http://schemas.microsoft.com/office/word/2020/wordml/sdtdatahash" xmlns:w16se="http://schemas.microsoft.com/office/word/2015/wordml/symex" xmlns:wpg="http://schemas.microsoft.com/office/word/2010/wordprocessingGroup" xmlns:wpi="http://schemas.microsoft.com/office/word/2010/wordprocessingInk" xmlns:wne="http://schemas.microsoft.com/office/word/2006/wordml" xmlns:wps="http://schemas.microsoft.com/office/word/2010/wordprocessingShape" mc:Ignorable="w14 w15 w16se w16cid w16 w16cex w16sdtdh wp14">
+  <w:endnote w:type="separator" w:id="-1">
+    <w:p>
+      <w:pPr>
+        <w:spacing w:after="0" w:line="240" w:lineRule="auto"/>
+      </w:pPr>
+      <w:r>
+        <w:separator/>
+      </w:r>
+    </w:p>
+  </w:endnote>
+  <w:endnote w:type="continuationSeparator" w:id="0">
+    <w:p>
+      <w:pPr>
+        <w:spacing w:after="0" w:line="240" w:lineRule="auto"/>
+      </w:pPr>
+      <w:r>
+        <w:continuationSeparator/>
+      </w:r>
+    </w:p>
+  </w:endnote>
+</w:endnotes>
+</file>
+
+<file path=word/footnotes.xml><?xml version="1.0" encoding="utf-8"?>
+<w:footnotes xmlns:wpc="http://schemas.microsoft.com/office/word/2010/wordprocessingCanvas" xmlns:cx="http://schemas.microsoft.com/office/drawing/2014/chartex" xmlns:cx1="http://schemas.microsoft.com/office/drawing/2015/9/8/chartex" xmlns:cx2="http://schemas.microsoft.com/office/drawing/2015/10/21/chartex" xmlns:cx3="http://schemas.microsoft.com/office/drawing/2016/5/9/chartex" xmlns:cx4="http://schemas.microsoft.com/office/drawing/2016/5/10/chartex" xmlns:cx5="http://schemas.microsoft.com/office/drawing/2016/5/11/chartex" xmlns:cx6="http://schemas.microsoft.com/office/drawing/2016/5/12/chartex" xmlns:cx7="http://schemas.microsoft.com/office/drawing/2016/5/13/chartex" xmlns:cx8="http://schemas.microsoft.com/office/drawing/2016/5/14/chartex" xmlns:mc="http://schemas.openxmlformats.org/markup-compatibility/2006" xmlns:aink="http://schemas.microsoft.com/office/drawing/2016/ink" xmlns:am3d="http://schemas.microsoft.com/office/drawing/2017/model3d" xmlns:o="urn:schemas-microsoft-com:office:office" xmlns:oel="http://schemas.microsoft.com/office/2019/extlst" xmlns:r="http://schemas.openxmlformats.org/officeDocument/2006/relationships" xmlns:m="http://schemas.openxmlformats.org/officeDocument/2006/math" xmlns:v="urn:schemas-microsoft-com:vml" xmlns:wp14="http://schemas.microsoft.com/office/word/2010/wordprocessingDrawing" xmlns:wp="http://schemas.openxmlformats.org/drawingml/2006/wordprocessingDrawing" xmlns:w10="urn:schemas-microsoft-com:office:word" xmlns:w="http://schemas.openxmlformats.org/wordprocessingml/2006/main" xmlns:w14="http://schemas.microsoft.com/office/word/2010/wordml" xmlns:w15="http://schemas.microsoft.com/office/word/2012/wordml" xmlns:w16cex="http://schemas.microsoft.com/office/word/2018/wordml/cex" xmlns:w16cid="http://schemas.microsoft.com/office/word/2016/wordml/cid" xmlns:w16="http://schemas.microsoft.com/office/word/2018/wordml" xmlns:w16sdtdh="http://schemas.microsoft.com/office/word/2020/wordml/sdtdatahash" xmlns:w16se="http://schemas.microsoft.com/office/word/2015/wordml/symex" xmlns:wpg="http://schemas.microsoft.com/office/word/2010/wordprocessingGroup" xmlns:wpi="http://schemas.microsoft.com/office/word/2010/wordprocessingInk" xmlns:wne="http://schemas.microsoft.com/office/word/2006/wordml" xmlns:wps="http://schemas.microsoft.com/office/word/2010/wordprocessingShape" mc:Ignorable="w14 w15 w16se w16cid w16 w16cex w16sdtdh wp14">
+  <w:footnote w:type="separator" w:id="-1">
+    <w:p>
+      <w:pPr>
+        <w:spacing w:after="0" w:line="240" w:lineRule="auto"/>
+      </w:pPr>
+      <w:r>
+        <w:separator/>
+      </w:r>
+    </w:p>
+  </w:footnote>
+  <w:footnote w:type="continuationSeparator" w:id="0">
+    <w:p>
+      <w:pPr>
+        <w:spacing w:after="0" w:line="240" w:lineRule="auto"/>
+      </w:pPr>
+      <w:r>
+        <w:continuationSeparator/>
+      </w:r>
+    </w:p>
+  </w:footnote>
+</w:footnotes>
+</file>
+
 <file path=word/numbering.xml><?xml version="1.0" encoding="utf-8"?>
 <w:numbering xmlns:wpc="http://schemas.microsoft.com/office/word/2010/wordprocessingCanvas" xmlns:cx="http://schemas.microsoft.com/office/drawing/2014/chartex" xmlns:cx1="http://schemas.microsoft.com/office/drawing/2015/9/8/chartex" xmlns:cx2="http://schemas.microsoft.com/office/drawing/2015/10/21/chartex" xmlns:cx3="http://schemas.microsoft.com/office/drawing/2016/5/9/chartex" xmlns:cx4="http://schemas.microsoft.com/office/drawing/2016/5/10/chartex" xmlns:cx5="http://schemas.microsoft.com/office/drawing/2016/5/11/chartex" xmlns:cx6="http://schemas.microsoft.com/office/drawing/2016/5/12/chartex" xmlns:cx7="http://schemas.microsoft.com/office/drawing/2016/5/13/chartex" xmlns:cx8="http://schemas.microsoft.com/office/drawing/2016/5/14/chartex" xmlns:mc="http://schemas.openxmlformats.org/markup-compatibility/2006" xmlns:aink="http://schemas.microsoft.com/office/drawing/2016/ink" xmlns:am3d="http://schemas.microsoft.com/office/drawing/2017/model3d" xmlns:o="urn:schemas-microsoft-com:office:office" xmlns:oel="http://schemas.microsoft.com/office/2019/extlst" xmlns:r="http://schemas.openxmlformats.org/officeDocument/2006/relationships" xmlns:m="http://schemas.openxmlformats.org/officeDocument/2006/math" xmlns:v="urn:schemas-microsoft-com:vml" xmlns:wp14="http://schemas.microsoft.com/office/word/2010/wordprocessingDrawing" xmlns:wp="http://schemas.openxmlformats.org/drawingml/2006/wordprocessingDrawing" xmlns:w10="urn:schemas-microsoft-com:office:word" xmlns:w="http://schemas.openxmlformats.org/wordprocessingml/2006/main" xmlns:w14="http://schemas.microsoft.com/office/word/2010/wordml" xmlns:w15="http://schemas.microsoft.com/office/word/2012/wordml" xmlns:w16cex="http://schemas.microsoft.com/office/word/2018/wordml/cex" xmlns:w16cid="http://schemas.microsoft.com/office/word/2016/wordml/cid" xmlns:w16="http://schemas.microsoft.com/office/word/2018/wordml" xmlns:w16sdtdh="http://schemas.microsoft.com/office/word/2020/wordml/sdtdatahash" xmlns:w16se="http://schemas.microsoft.com/office/word/2015/wordml/symex" xmlns:wpg="http://schemas.microsoft.com/office/word/2010/wordprocessingGroup" xmlns:wpi="http://schemas.microsoft.com/office/word/2010/wordprocessingInk" xmlns:wne="http://schemas.microsoft.com/office/word/2006/wordml" xmlns:wps="http://schemas.microsoft.com/office/word/2010/wordprocessingShape" mc:Ignorable="w14 w15 w16se w16cid w16 w16cex w16sdtdh wp14">
   <w:abstractNum w:abstractNumId="0" w15:restartNumberingAfterBreak="0">
+    <w:nsid w:val="03BC6896"/>
+    <w:multiLevelType w:val="multilevel"/>
+    <w:tmpl w:val="14E4CBF6"/>
+    <w:lvl w:ilvl="0">
+      <w:start w:val="1"/>
+      <w:numFmt w:val="bullet"/>
+      <w:lvlText w:val=""/>
+      <w:lvlJc w:val="left"/>
+      <w:pPr>
+        <w:tabs>
+          <w:tab w:val="num" w:pos="720"/>
+        </w:tabs>
+        <w:ind w:left="720" w:hanging="360"/>
+      </w:pPr>
+      <w:rPr>
+        <w:rFonts w:ascii="Symbol" w:hAnsi="Symbol" w:hint="default"/>
+        <w:sz w:val="20"/>
+      </w:rPr>
+    </w:lvl>
+    <w:lvl w:ilvl="1" w:tentative="1">
+      <w:start w:val="1"/>
+      <w:numFmt w:val="bullet"/>
+      <w:lvlText w:val=""/>
+      <w:lvlJc w:val="left"/>
+      <w:pPr>
+        <w:tabs>
+          <w:tab w:val="num" w:pos="1440"/>
+        </w:tabs>
+        <w:ind w:left="1440" w:hanging="360"/>
+      </w:pPr>
+      <w:rPr>
+        <w:rFonts w:ascii="Symbol" w:hAnsi="Symbol" w:hint="default"/>
+        <w:sz w:val="20"/>
+      </w:rPr>
+    </w:lvl>
+    <w:lvl w:ilvl="2" w:tentative="1">
+      <w:start w:val="1"/>
+      <w:numFmt w:val="bullet"/>
+      <w:lvlText w:val=""/>
+      <w:lvlJc w:val="left"/>
+      <w:pPr>
+        <w:tabs>
+          <w:tab w:val="num" w:pos="2160"/>
+        </w:tabs>
+        <w:ind w:left="2160" w:hanging="360"/>
+      </w:pPr>
+      <w:rPr>
+        <w:rFonts w:ascii="Symbol" w:hAnsi="Symbol" w:hint="default"/>
+        <w:sz w:val="20"/>
+      </w:rPr>
+    </w:lvl>
+    <w:lvl w:ilvl="3" w:tentative="1">
+      <w:start w:val="1"/>
+      <w:numFmt w:val="bullet"/>
+      <w:lvlText w:val=""/>
+      <w:lvlJc w:val="left"/>
+      <w:pPr>
+        <w:tabs>
+          <w:tab w:val="num" w:pos="2880"/>
+        </w:tabs>
+        <w:ind w:left="2880" w:hanging="360"/>
+      </w:pPr>
+      <w:rPr>
+        <w:rFonts w:ascii="Symbol" w:hAnsi="Symbol" w:hint="default"/>
+        <w:sz w:val="20"/>
+      </w:rPr>
+    </w:lvl>
+    <w:lvl w:ilvl="4" w:tentative="1">
+      <w:start w:val="1"/>
+      <w:numFmt w:val="bullet"/>
+      <w:lvlText w:val=""/>
+      <w:lvlJc w:val="left"/>
+      <w:pPr>
+        <w:tabs>
+          <w:tab w:val="num" w:pos="3600"/>
+        </w:tabs>
+        <w:ind w:left="3600" w:hanging="360"/>
+      </w:pPr>
+      <w:rPr>
+        <w:rFonts w:ascii="Symbol" w:hAnsi="Symbol" w:hint="default"/>
+        <w:sz w:val="20"/>
+      </w:rPr>
+    </w:lvl>
+    <w:lvl w:ilvl="5" w:tentative="1">
+      <w:start w:val="1"/>
+      <w:numFmt w:val="bullet"/>
+      <w:lvlText w:val=""/>
+      <w:lvlJc w:val="left"/>
+      <w:pPr>
+        <w:tabs>
+          <w:tab w:val="num" w:pos="4320"/>
+        </w:tabs>
+        <w:ind w:left="4320" w:hanging="360"/>
+      </w:pPr>
+      <w:rPr>
+        <w:rFonts w:ascii="Symbol" w:hAnsi="Symbol" w:hint="default"/>
+        <w:sz w:val="20"/>
+      </w:rPr>
+    </w:lvl>
+    <w:lvl w:ilvl="6" w:tentative="1">
+      <w:start w:val="1"/>
+      <w:numFmt w:val="bullet"/>
+      <w:lvlText w:val=""/>
+      <w:lvlJc w:val="left"/>
+      <w:pPr>
+        <w:tabs>
+          <w:tab w:val="num" w:pos="5040"/>
+        </w:tabs>
+        <w:ind w:left="5040" w:hanging="360"/>
+      </w:pPr>
+      <w:rPr>
+        <w:rFonts w:ascii="Symbol" w:hAnsi="Symbol" w:hint="default"/>
+        <w:sz w:val="20"/>
+      </w:rPr>
+    </w:lvl>
+    <w:lvl w:ilvl="7" w:tentative="1">
+      <w:start w:val="1"/>
+      <w:numFmt w:val="bullet"/>
+      <w:lvlText w:val=""/>
+      <w:lvlJc w:val="left"/>
+      <w:pPr>
+        <w:tabs>
+          <w:tab w:val="num" w:pos="5760"/>
+        </w:tabs>
+        <w:ind w:left="5760" w:hanging="360"/>
+      </w:pPr>
+      <w:rPr>
+        <w:rFonts w:ascii="Symbol" w:hAnsi="Symbol" w:hint="default"/>
+        <w:sz w:val="20"/>
+      </w:rPr>
+    </w:lvl>
+    <w:lvl w:ilvl="8" w:tentative="1">
+      <w:start w:val="1"/>
+      <w:numFmt w:val="bullet"/>
+      <w:lvlText w:val=""/>
+      <w:lvlJc w:val="left"/>
+      <w:pPr>
+        <w:tabs>
+          <w:tab w:val="num" w:pos="6480"/>
+        </w:tabs>
+        <w:ind w:left="6480" w:hanging="360"/>
+      </w:pPr>
+      <w:rPr>
+        <w:rFonts w:ascii="Symbol" w:hAnsi="Symbol" w:hint="default"/>
+        <w:sz w:val="20"/>
+      </w:rPr>
+    </w:lvl>
+  </w:abstractNum>
+  <w:abstractNum w:abstractNumId="1" w15:restartNumberingAfterBreak="0">
+    <w:nsid w:val="0A050CBE"/>
+    <w:multiLevelType w:val="hybridMultilevel"/>
+    <w:tmpl w:val="0BF4FA16"/>
+    <w:lvl w:ilvl="0" w:tplc="04160001">
+      <w:start w:val="1"/>
+      <w:numFmt w:val="bullet"/>
+      <w:lvlText w:val=""/>
+      <w:lvlJc w:val="left"/>
+      <w:pPr>
+        <w:ind w:left="720" w:hanging="360"/>
+      </w:pPr>
+      <w:rPr>
+        <w:rFonts w:ascii="Symbol" w:hAnsi="Symbol" w:hint="default"/>
+      </w:rPr>
+    </w:lvl>
+    <w:lvl w:ilvl="1" w:tplc="04160003" w:tentative="1">
+      <w:start w:val="1"/>
+      <w:numFmt w:val="bullet"/>
+      <w:lvlText w:val="o"/>
+      <w:lvlJc w:val="left"/>
+      <w:pPr>
+        <w:ind w:left="1440" w:hanging="360"/>
+      </w:pPr>
+      <w:rPr>
+        <w:rFonts w:ascii="Courier New" w:hAnsi="Courier New" w:cs="Courier New" w:hint="default"/>
+      </w:rPr>
+    </w:lvl>
+    <w:lvl w:ilvl="2" w:tplc="04160005" w:tentative="1">
+      <w:start w:val="1"/>
+      <w:numFmt w:val="bullet"/>
+      <w:lvlText w:val=""/>
+      <w:lvlJc w:val="left"/>
+      <w:pPr>
+        <w:ind w:left="2160" w:hanging="360"/>
+      </w:pPr>
+      <w:rPr>
+        <w:rFonts w:ascii="Wingdings" w:hAnsi="Wingdings" w:hint="default"/>
+      </w:rPr>
+    </w:lvl>
+    <w:lvl w:ilvl="3" w:tplc="04160001" w:tentative="1">
+      <w:start w:val="1"/>
+      <w:numFmt w:val="bullet"/>
+      <w:lvlText w:val=""/>
+      <w:lvlJc w:val="left"/>
+      <w:pPr>
+        <w:ind w:left="2880" w:hanging="360"/>
+      </w:pPr>
+      <w:rPr>
+        <w:rFonts w:ascii="Symbol" w:hAnsi="Symbol" w:hint="default"/>
+      </w:rPr>
+    </w:lvl>
+    <w:lvl w:ilvl="4" w:tplc="04160003" w:tentative="1">
+      <w:start w:val="1"/>
+      <w:numFmt w:val="bullet"/>
+      <w:lvlText w:val="o"/>
+      <w:lvlJc w:val="left"/>
+      <w:pPr>
+        <w:ind w:left="3600" w:hanging="360"/>
+      </w:pPr>
+      <w:rPr>
+        <w:rFonts w:ascii="Courier New" w:hAnsi="Courier New" w:cs="Courier New" w:hint="default"/>
+      </w:rPr>
+    </w:lvl>
+    <w:lvl w:ilvl="5" w:tplc="04160005" w:tentative="1">
+      <w:start w:val="1"/>
+      <w:numFmt w:val="bullet"/>
+      <w:lvlText w:val=""/>
+      <w:lvlJc w:val="left"/>
+      <w:pPr>
+        <w:ind w:left="4320" w:hanging="360"/>
+      </w:pPr>
+      <w:rPr>
+        <w:rFonts w:ascii="Wingdings" w:hAnsi="Wingdings" w:hint="default"/>
+      </w:rPr>
+    </w:lvl>
+    <w:lvl w:ilvl="6" w:tplc="04160001" w:tentative="1">
+      <w:start w:val="1"/>
+      <w:numFmt w:val="bullet"/>
+      <w:lvlText w:val=""/>
+      <w:lvlJc w:val="left"/>
+      <w:pPr>
+        <w:ind w:left="5040" w:hanging="360"/>
+      </w:pPr>
+      <w:rPr>
+        <w:rFonts w:ascii="Symbol" w:hAnsi="Symbol" w:hint="default"/>
+      </w:rPr>
+    </w:lvl>
+    <w:lvl w:ilvl="7" w:tplc="04160003" w:tentative="1">
+      <w:start w:val="1"/>
+      <w:numFmt w:val="bullet"/>
+      <w:lvlText w:val="o"/>
+      <w:lvlJc w:val="left"/>
+      <w:pPr>
+        <w:ind w:left="5760" w:hanging="360"/>
+      </w:pPr>
+      <w:rPr>
+        <w:rFonts w:ascii="Courier New" w:hAnsi="Courier New" w:cs="Courier New" w:hint="default"/>
+      </w:rPr>
+    </w:lvl>
+    <w:lvl w:ilvl="8" w:tplc="04160005" w:tentative="1">
+      <w:start w:val="1"/>
+      <w:numFmt w:val="bullet"/>
+      <w:lvlText w:val=""/>
+      <w:lvlJc w:val="left"/>
+      <w:pPr>
+        <w:ind w:left="6480" w:hanging="360"/>
+      </w:pPr>
+      <w:rPr>
+        <w:rFonts w:ascii="Wingdings" w:hAnsi="Wingdings" w:hint="default"/>
+      </w:rPr>
+    </w:lvl>
+  </w:abstractNum>
+  <w:abstractNum w:abstractNumId="2" w15:restartNumberingAfterBreak="0">
+    <w:nsid w:val="0F9A4222"/>
+    <w:multiLevelType w:val="multilevel"/>
+    <w:tmpl w:val="B248EDE0"/>
+    <w:lvl w:ilvl="0">
+      <w:start w:val="1"/>
+      <w:numFmt w:val="bullet"/>
+      <w:lvlText w:val=""/>
+      <w:lvlJc w:val="left"/>
+      <w:pPr>
+        <w:tabs>
+          <w:tab w:val="num" w:pos="720"/>
+        </w:tabs>
+        <w:ind w:left="720" w:hanging="360"/>
+      </w:pPr>
+      <w:rPr>
+        <w:rFonts w:ascii="Symbol" w:hAnsi="Symbol" w:hint="default"/>
+        <w:sz w:val="20"/>
+      </w:rPr>
+    </w:lvl>
+    <w:lvl w:ilvl="1" w:tentative="1">
+      <w:start w:val="1"/>
+      <w:numFmt w:val="bullet"/>
+      <w:lvlText w:val=""/>
+      <w:lvlJc w:val="left"/>
+      <w:pPr>
+        <w:tabs>
+          <w:tab w:val="num" w:pos="1440"/>
+        </w:tabs>
+        <w:ind w:left="1440" w:hanging="360"/>
+      </w:pPr>
+      <w:rPr>
+        <w:rFonts w:ascii="Symbol" w:hAnsi="Symbol" w:hint="default"/>
+        <w:sz w:val="20"/>
+      </w:rPr>
+    </w:lvl>
+    <w:lvl w:ilvl="2" w:tentative="1">
+      <w:start w:val="1"/>
+      <w:numFmt w:val="bullet"/>
+      <w:lvlText w:val=""/>
+      <w:lvlJc w:val="left"/>
+      <w:pPr>
+        <w:tabs>
+          <w:tab w:val="num" w:pos="2160"/>
+        </w:tabs>
+        <w:ind w:left="2160" w:hanging="360"/>
+      </w:pPr>
+      <w:rPr>
+        <w:rFonts w:ascii="Symbol" w:hAnsi="Symbol" w:hint="default"/>
+        <w:sz w:val="20"/>
+      </w:rPr>
+    </w:lvl>
+    <w:lvl w:ilvl="3" w:tentative="1">
+      <w:start w:val="1"/>
+      <w:numFmt w:val="bullet"/>
+      <w:lvlText w:val=""/>
+      <w:lvlJc w:val="left"/>
+      <w:pPr>
+        <w:tabs>
+          <w:tab w:val="num" w:pos="2880"/>
+        </w:tabs>
+        <w:ind w:left="2880" w:hanging="360"/>
+      </w:pPr>
+      <w:rPr>
+        <w:rFonts w:ascii="Symbol" w:hAnsi="Symbol" w:hint="default"/>
+        <w:sz w:val="20"/>
+      </w:rPr>
+    </w:lvl>
+    <w:lvl w:ilvl="4" w:tentative="1">
+      <w:start w:val="1"/>
+      <w:numFmt w:val="bullet"/>
+      <w:lvlText w:val=""/>
+      <w:lvlJc w:val="left"/>
+      <w:pPr>
+        <w:tabs>
+          <w:tab w:val="num" w:pos="3600"/>
+        </w:tabs>
+        <w:ind w:left="3600" w:hanging="360"/>
+      </w:pPr>
+      <w:rPr>
+        <w:rFonts w:ascii="Symbol" w:hAnsi="Symbol" w:hint="default"/>
+        <w:sz w:val="20"/>
+      </w:rPr>
+    </w:lvl>
+    <w:lvl w:ilvl="5" w:tentative="1">
+      <w:start w:val="1"/>
+      <w:numFmt w:val="bullet"/>
+      <w:lvlText w:val=""/>
+      <w:lvlJc w:val="left"/>
+      <w:pPr>
+        <w:tabs>
+          <w:tab w:val="num" w:pos="4320"/>
+        </w:tabs>
+        <w:ind w:left="4320" w:hanging="360"/>
+      </w:pPr>
+      <w:rPr>
+        <w:rFonts w:ascii="Symbol" w:hAnsi="Symbol" w:hint="default"/>
+        <w:sz w:val="20"/>
+      </w:rPr>
+    </w:lvl>
+    <w:lvl w:ilvl="6" w:tentative="1">
+      <w:start w:val="1"/>
+      <w:numFmt w:val="bullet"/>
+      <w:lvlText w:val=""/>
+      <w:lvlJc w:val="left"/>
+      <w:pPr>
+        <w:tabs>
+          <w:tab w:val="num" w:pos="5040"/>
+        </w:tabs>
+        <w:ind w:left="5040" w:hanging="360"/>
+      </w:pPr>
+      <w:rPr>
+        <w:rFonts w:ascii="Symbol" w:hAnsi="Symbol" w:hint="default"/>
+        <w:sz w:val="20"/>
+      </w:rPr>
+    </w:lvl>
+    <w:lvl w:ilvl="7" w:tentative="1">
+      <w:start w:val="1"/>
+      <w:numFmt w:val="bullet"/>
+      <w:lvlText w:val=""/>
+      <w:lvlJc w:val="left"/>
+      <w:pPr>
+        <w:tabs>
+          <w:tab w:val="num" w:pos="5760"/>
+        </w:tabs>
+        <w:ind w:left="5760" w:hanging="360"/>
+      </w:pPr>
+      <w:rPr>
+        <w:rFonts w:ascii="Symbol" w:hAnsi="Symbol" w:hint="default"/>
+        <w:sz w:val="20"/>
+      </w:rPr>
+    </w:lvl>
+    <w:lvl w:ilvl="8" w:tentative="1">
+      <w:start w:val="1"/>
+      <w:numFmt w:val="bullet"/>
+      <w:lvlText w:val=""/>
+      <w:lvlJc w:val="left"/>
+      <w:pPr>
+        <w:tabs>
+          <w:tab w:val="num" w:pos="6480"/>
+        </w:tabs>
+        <w:ind w:left="6480" w:hanging="360"/>
+      </w:pPr>
+      <w:rPr>
+        <w:rFonts w:ascii="Symbol" w:hAnsi="Symbol" w:hint="default"/>
+        <w:sz w:val="20"/>
+      </w:rPr>
+    </w:lvl>
+  </w:abstractNum>
+  <w:abstractNum w:abstractNumId="3" w15:restartNumberingAfterBreak="0">
     <w:nsid w:val="12A17163"/>
     <w:multiLevelType w:val="hybridMultilevel"/>
     <w:tmpl w:val="9DC64F82"/>
@@ -2601,7 +3673,7 @@
       </w:rPr>
     </w:lvl>
   </w:abstractNum>
-  <w:abstractNum w:abstractNumId="1" w15:restartNumberingAfterBreak="0">
+  <w:abstractNum w:abstractNumId="4" w15:restartNumberingAfterBreak="0">
     <w:nsid w:val="1978569B"/>
     <w:multiLevelType w:val="hybridMultilevel"/>
     <w:tmpl w:val="A212F99A"/>
@@ -2714,7 +3786,156 @@
       </w:rPr>
     </w:lvl>
   </w:abstractNum>
-  <w:abstractNum w:abstractNumId="2" w15:restartNumberingAfterBreak="0">
+  <w:abstractNum w:abstractNumId="5" w15:restartNumberingAfterBreak="0">
+    <w:nsid w:val="27AA6633"/>
+    <w:multiLevelType w:val="multilevel"/>
+    <w:tmpl w:val="ED86F7AE"/>
+    <w:lvl w:ilvl="0">
+      <w:start w:val="1"/>
+      <w:numFmt w:val="bullet"/>
+      <w:lvlText w:val=""/>
+      <w:lvlJc w:val="left"/>
+      <w:pPr>
+        <w:tabs>
+          <w:tab w:val="num" w:pos="720"/>
+        </w:tabs>
+        <w:ind w:left="720" w:hanging="360"/>
+      </w:pPr>
+      <w:rPr>
+        <w:rFonts w:ascii="Symbol" w:hAnsi="Symbol" w:hint="default"/>
+        <w:sz w:val="20"/>
+      </w:rPr>
+    </w:lvl>
+    <w:lvl w:ilvl="1" w:tentative="1">
+      <w:start w:val="1"/>
+      <w:numFmt w:val="bullet"/>
+      <w:lvlText w:val=""/>
+      <w:lvlJc w:val="left"/>
+      <w:pPr>
+        <w:tabs>
+          <w:tab w:val="num" w:pos="1440"/>
+        </w:tabs>
+        <w:ind w:left="1440" w:hanging="360"/>
+      </w:pPr>
+      <w:rPr>
+        <w:rFonts w:ascii="Symbol" w:hAnsi="Symbol" w:hint="default"/>
+        <w:sz w:val="20"/>
+      </w:rPr>
+    </w:lvl>
+    <w:lvl w:ilvl="2" w:tentative="1">
+      <w:start w:val="1"/>
+      <w:numFmt w:val="bullet"/>
+      <w:lvlText w:val=""/>
+      <w:lvlJc w:val="left"/>
+      <w:pPr>
+        <w:tabs>
+          <w:tab w:val="num" w:pos="2160"/>
+        </w:tabs>
+        <w:ind w:left="2160" w:hanging="360"/>
+      </w:pPr>
+      <w:rPr>
+        <w:rFonts w:ascii="Symbol" w:hAnsi="Symbol" w:hint="default"/>
+        <w:sz w:val="20"/>
+      </w:rPr>
+    </w:lvl>
+    <w:lvl w:ilvl="3" w:tentative="1">
+      <w:start w:val="1"/>
+      <w:numFmt w:val="bullet"/>
+      <w:lvlText w:val=""/>
+      <w:lvlJc w:val="left"/>
+      <w:pPr>
+        <w:tabs>
+          <w:tab w:val="num" w:pos="2880"/>
+        </w:tabs>
+        <w:ind w:left="2880" w:hanging="360"/>
+      </w:pPr>
+      <w:rPr>
+        <w:rFonts w:ascii="Symbol" w:hAnsi="Symbol" w:hint="default"/>
+        <w:sz w:val="20"/>
+      </w:rPr>
+    </w:lvl>
+    <w:lvl w:ilvl="4" w:tentative="1">
+      <w:start w:val="1"/>
+      <w:numFmt w:val="bullet"/>
+      <w:lvlText w:val=""/>
+      <w:lvlJc w:val="left"/>
+      <w:pPr>
+        <w:tabs>
+          <w:tab w:val="num" w:pos="3600"/>
+        </w:tabs>
+        <w:ind w:left="3600" w:hanging="360"/>
+      </w:pPr>
+      <w:rPr>
+        <w:rFonts w:ascii="Symbol" w:hAnsi="Symbol" w:hint="default"/>
+        <w:sz w:val="20"/>
+      </w:rPr>
+    </w:lvl>
+    <w:lvl w:ilvl="5" w:tentative="1">
+      <w:start w:val="1"/>
+      <w:numFmt w:val="bullet"/>
+      <w:lvlText w:val=""/>
+      <w:lvlJc w:val="left"/>
+      <w:pPr>
+        <w:tabs>
+          <w:tab w:val="num" w:pos="4320"/>
+        </w:tabs>
+        <w:ind w:left="4320" w:hanging="360"/>
+      </w:pPr>
+      <w:rPr>
+        <w:rFonts w:ascii="Symbol" w:hAnsi="Symbol" w:hint="default"/>
+        <w:sz w:val="20"/>
+      </w:rPr>
+    </w:lvl>
+    <w:lvl w:ilvl="6" w:tentative="1">
+      <w:start w:val="1"/>
+      <w:numFmt w:val="bullet"/>
+      <w:lvlText w:val=""/>
+      <w:lvlJc w:val="left"/>
+      <w:pPr>
+        <w:tabs>
+          <w:tab w:val="num" w:pos="5040"/>
+        </w:tabs>
+        <w:ind w:left="5040" w:hanging="360"/>
+      </w:pPr>
+      <w:rPr>
+        <w:rFonts w:ascii="Symbol" w:hAnsi="Symbol" w:hint="default"/>
+        <w:sz w:val="20"/>
+      </w:rPr>
+    </w:lvl>
+    <w:lvl w:ilvl="7" w:tentative="1">
+      <w:start w:val="1"/>
+      <w:numFmt w:val="bullet"/>
+      <w:lvlText w:val=""/>
+      <w:lvlJc w:val="left"/>
+      <w:pPr>
+        <w:tabs>
+          <w:tab w:val="num" w:pos="5760"/>
+        </w:tabs>
+        <w:ind w:left="5760" w:hanging="360"/>
+      </w:pPr>
+      <w:rPr>
+        <w:rFonts w:ascii="Symbol" w:hAnsi="Symbol" w:hint="default"/>
+        <w:sz w:val="20"/>
+      </w:rPr>
+    </w:lvl>
+    <w:lvl w:ilvl="8" w:tentative="1">
+      <w:start w:val="1"/>
+      <w:numFmt w:val="bullet"/>
+      <w:lvlText w:val=""/>
+      <w:lvlJc w:val="left"/>
+      <w:pPr>
+        <w:tabs>
+          <w:tab w:val="num" w:pos="6480"/>
+        </w:tabs>
+        <w:ind w:left="6480" w:hanging="360"/>
+      </w:pPr>
+      <w:rPr>
+        <w:rFonts w:ascii="Symbol" w:hAnsi="Symbol" w:hint="default"/>
+        <w:sz w:val="20"/>
+      </w:rPr>
+    </w:lvl>
+  </w:abstractNum>
+  <w:abstractNum w:abstractNumId="6" w15:restartNumberingAfterBreak="0">
     <w:nsid w:val="295F642F"/>
     <w:multiLevelType w:val="hybridMultilevel"/>
     <w:tmpl w:val="499685F6"/>
@@ -2827,7 +4048,120 @@
       </w:rPr>
     </w:lvl>
   </w:abstractNum>
-  <w:abstractNum w:abstractNumId="3" w15:restartNumberingAfterBreak="0">
+  <w:abstractNum w:abstractNumId="7" w15:restartNumberingAfterBreak="0">
+    <w:nsid w:val="3503621D"/>
+    <w:multiLevelType w:val="hybridMultilevel"/>
+    <w:tmpl w:val="602CE00C"/>
+    <w:lvl w:ilvl="0" w:tplc="04160001">
+      <w:start w:val="1"/>
+      <w:numFmt w:val="bullet"/>
+      <w:lvlText w:val=""/>
+      <w:lvlJc w:val="left"/>
+      <w:pPr>
+        <w:ind w:left="720" w:hanging="360"/>
+      </w:pPr>
+      <w:rPr>
+        <w:rFonts w:ascii="Symbol" w:hAnsi="Symbol" w:hint="default"/>
+      </w:rPr>
+    </w:lvl>
+    <w:lvl w:ilvl="1" w:tplc="04160003" w:tentative="1">
+      <w:start w:val="1"/>
+      <w:numFmt w:val="bullet"/>
+      <w:lvlText w:val="o"/>
+      <w:lvlJc w:val="left"/>
+      <w:pPr>
+        <w:ind w:left="1440" w:hanging="360"/>
+      </w:pPr>
+      <w:rPr>
+        <w:rFonts w:ascii="Courier New" w:hAnsi="Courier New" w:cs="Courier New" w:hint="default"/>
+      </w:rPr>
+    </w:lvl>
+    <w:lvl w:ilvl="2" w:tplc="04160005" w:tentative="1">
+      <w:start w:val="1"/>
+      <w:numFmt w:val="bullet"/>
+      <w:lvlText w:val=""/>
+      <w:lvlJc w:val="left"/>
+      <w:pPr>
+        <w:ind w:left="2160" w:hanging="360"/>
+      </w:pPr>
+      <w:rPr>
+        <w:rFonts w:ascii="Wingdings" w:hAnsi="Wingdings" w:hint="default"/>
+      </w:rPr>
+    </w:lvl>
+    <w:lvl w:ilvl="3" w:tplc="04160001" w:tentative="1">
+      <w:start w:val="1"/>
+      <w:numFmt w:val="bullet"/>
+      <w:lvlText w:val=""/>
+      <w:lvlJc w:val="left"/>
+      <w:pPr>
+        <w:ind w:left="2880" w:hanging="360"/>
+      </w:pPr>
+      <w:rPr>
+        <w:rFonts w:ascii="Symbol" w:hAnsi="Symbol" w:hint="default"/>
+      </w:rPr>
+    </w:lvl>
+    <w:lvl w:ilvl="4" w:tplc="04160003" w:tentative="1">
+      <w:start w:val="1"/>
+      <w:numFmt w:val="bullet"/>
+      <w:lvlText w:val="o"/>
+      <w:lvlJc w:val="left"/>
+      <w:pPr>
+        <w:ind w:left="3600" w:hanging="360"/>
+      </w:pPr>
+      <w:rPr>
+        <w:rFonts w:ascii="Courier New" w:hAnsi="Courier New" w:cs="Courier New" w:hint="default"/>
+      </w:rPr>
+    </w:lvl>
+    <w:lvl w:ilvl="5" w:tplc="04160005" w:tentative="1">
+      <w:start w:val="1"/>
+      <w:numFmt w:val="bullet"/>
+      <w:lvlText w:val=""/>
+      <w:lvlJc w:val="left"/>
+      <w:pPr>
+        <w:ind w:left="4320" w:hanging="360"/>
+      </w:pPr>
+      <w:rPr>
+        <w:rFonts w:ascii="Wingdings" w:hAnsi="Wingdings" w:hint="default"/>
+      </w:rPr>
+    </w:lvl>
+    <w:lvl w:ilvl="6" w:tplc="04160001" w:tentative="1">
+      <w:start w:val="1"/>
+      <w:numFmt w:val="bullet"/>
+      <w:lvlText w:val=""/>
+      <w:lvlJc w:val="left"/>
+      <w:pPr>
+        <w:ind w:left="5040" w:hanging="360"/>
+      </w:pPr>
+      <w:rPr>
+        <w:rFonts w:ascii="Symbol" w:hAnsi="Symbol" w:hint="default"/>
+      </w:rPr>
+    </w:lvl>
+    <w:lvl w:ilvl="7" w:tplc="04160003" w:tentative="1">
+      <w:start w:val="1"/>
+      <w:numFmt w:val="bullet"/>
+      <w:lvlText w:val="o"/>
+      <w:lvlJc w:val="left"/>
+      <w:pPr>
+        <w:ind w:left="5760" w:hanging="360"/>
+      </w:pPr>
+      <w:rPr>
+        <w:rFonts w:ascii="Courier New" w:hAnsi="Courier New" w:cs="Courier New" w:hint="default"/>
+      </w:rPr>
+    </w:lvl>
+    <w:lvl w:ilvl="8" w:tplc="04160005" w:tentative="1">
+      <w:start w:val="1"/>
+      <w:numFmt w:val="bullet"/>
+      <w:lvlText w:val=""/>
+      <w:lvlJc w:val="left"/>
+      <w:pPr>
+        <w:ind w:left="6480" w:hanging="360"/>
+      </w:pPr>
+      <w:rPr>
+        <w:rFonts w:ascii="Wingdings" w:hAnsi="Wingdings" w:hint="default"/>
+      </w:rPr>
+    </w:lvl>
+  </w:abstractNum>
+  <w:abstractNum w:abstractNumId="8" w15:restartNumberingAfterBreak="0">
     <w:nsid w:val="3506762E"/>
     <w:multiLevelType w:val="hybridMultilevel"/>
     <w:tmpl w:val="144E625C"/>
@@ -2940,7 +4274,7 @@
       </w:rPr>
     </w:lvl>
   </w:abstractNum>
-  <w:abstractNum w:abstractNumId="4" w15:restartNumberingAfterBreak="0">
+  <w:abstractNum w:abstractNumId="9" w15:restartNumberingAfterBreak="0">
     <w:nsid w:val="3D8026EF"/>
     <w:multiLevelType w:val="hybridMultilevel"/>
     <w:tmpl w:val="8BE2E80A"/>
@@ -3053,7 +4387,7 @@
       </w:rPr>
     </w:lvl>
   </w:abstractNum>
-  <w:abstractNum w:abstractNumId="5" w15:restartNumberingAfterBreak="0">
+  <w:abstractNum w:abstractNumId="10" w15:restartNumberingAfterBreak="0">
     <w:nsid w:val="40385DFC"/>
     <w:multiLevelType w:val="hybridMultilevel"/>
     <w:tmpl w:val="8C3C50C0"/>
@@ -3166,7 +4500,7 @@
       </w:rPr>
     </w:lvl>
   </w:abstractNum>
-  <w:abstractNum w:abstractNumId="6" w15:restartNumberingAfterBreak="0">
+  <w:abstractNum w:abstractNumId="11" w15:restartNumberingAfterBreak="0">
     <w:nsid w:val="4CD8484F"/>
     <w:multiLevelType w:val="hybridMultilevel"/>
     <w:tmpl w:val="7BF6030A"/>
@@ -3279,7 +4613,7 @@
       </w:rPr>
     </w:lvl>
   </w:abstractNum>
-  <w:abstractNum w:abstractNumId="7" w15:restartNumberingAfterBreak="0">
+  <w:abstractNum w:abstractNumId="12" w15:restartNumberingAfterBreak="0">
     <w:nsid w:val="4FC4499B"/>
     <w:multiLevelType w:val="hybridMultilevel"/>
     <w:tmpl w:val="B6AED1D4"/>
@@ -3392,7 +4726,7 @@
       </w:rPr>
     </w:lvl>
   </w:abstractNum>
-  <w:abstractNum w:abstractNumId="8" w15:restartNumberingAfterBreak="0">
+  <w:abstractNum w:abstractNumId="13" w15:restartNumberingAfterBreak="0">
     <w:nsid w:val="50021921"/>
     <w:multiLevelType w:val="hybridMultilevel"/>
     <w:tmpl w:val="747C439A"/>
@@ -3505,10 +4839,10 @@
       </w:rPr>
     </w:lvl>
   </w:abstractNum>
-  <w:abstractNum w:abstractNumId="9" w15:restartNumberingAfterBreak="0">
+  <w:abstractNum w:abstractNumId="14" w15:restartNumberingAfterBreak="0">
     <w:nsid w:val="526817C1"/>
     <w:multiLevelType w:val="hybridMultilevel"/>
-    <w:tmpl w:val="0388EBA0"/>
+    <w:tmpl w:val="90C6A5A2"/>
     <w:lvl w:ilvl="0" w:tplc="04160001">
       <w:start w:val="1"/>
       <w:numFmt w:val="bullet"/>
@@ -3618,7 +4952,7 @@
       </w:rPr>
     </w:lvl>
   </w:abstractNum>
-  <w:abstractNum w:abstractNumId="10" w15:restartNumberingAfterBreak="0">
+  <w:abstractNum w:abstractNumId="15" w15:restartNumberingAfterBreak="0">
     <w:nsid w:val="604F7EB4"/>
     <w:multiLevelType w:val="hybridMultilevel"/>
     <w:tmpl w:val="2E92F336"/>
@@ -3731,7 +5065,7 @@
       </w:rPr>
     </w:lvl>
   </w:abstractNum>
-  <w:abstractNum w:abstractNumId="11" w15:restartNumberingAfterBreak="0">
+  <w:abstractNum w:abstractNumId="16" w15:restartNumberingAfterBreak="0">
     <w:nsid w:val="6DEB30C9"/>
     <w:multiLevelType w:val="hybridMultilevel"/>
     <w:tmpl w:val="8DBE3088"/>
@@ -3844,7 +5178,156 @@
       </w:rPr>
     </w:lvl>
   </w:abstractNum>
-  <w:abstractNum w:abstractNumId="12" w15:restartNumberingAfterBreak="0">
+  <w:abstractNum w:abstractNumId="17" w15:restartNumberingAfterBreak="0">
+    <w:nsid w:val="7432701D"/>
+    <w:multiLevelType w:val="multilevel"/>
+    <w:tmpl w:val="BC14CF2C"/>
+    <w:lvl w:ilvl="0">
+      <w:start w:val="1"/>
+      <w:numFmt w:val="bullet"/>
+      <w:lvlText w:val=""/>
+      <w:lvlJc w:val="left"/>
+      <w:pPr>
+        <w:tabs>
+          <w:tab w:val="num" w:pos="720"/>
+        </w:tabs>
+        <w:ind w:left="720" w:hanging="360"/>
+      </w:pPr>
+      <w:rPr>
+        <w:rFonts w:ascii="Symbol" w:hAnsi="Symbol" w:hint="default"/>
+        <w:sz w:val="20"/>
+      </w:rPr>
+    </w:lvl>
+    <w:lvl w:ilvl="1" w:tentative="1">
+      <w:start w:val="1"/>
+      <w:numFmt w:val="bullet"/>
+      <w:lvlText w:val=""/>
+      <w:lvlJc w:val="left"/>
+      <w:pPr>
+        <w:tabs>
+          <w:tab w:val="num" w:pos="1440"/>
+        </w:tabs>
+        <w:ind w:left="1440" w:hanging="360"/>
+      </w:pPr>
+      <w:rPr>
+        <w:rFonts w:ascii="Symbol" w:hAnsi="Symbol" w:hint="default"/>
+        <w:sz w:val="20"/>
+      </w:rPr>
+    </w:lvl>
+    <w:lvl w:ilvl="2" w:tentative="1">
+      <w:start w:val="1"/>
+      <w:numFmt w:val="bullet"/>
+      <w:lvlText w:val=""/>
+      <w:lvlJc w:val="left"/>
+      <w:pPr>
+        <w:tabs>
+          <w:tab w:val="num" w:pos="2160"/>
+        </w:tabs>
+        <w:ind w:left="2160" w:hanging="360"/>
+      </w:pPr>
+      <w:rPr>
+        <w:rFonts w:ascii="Symbol" w:hAnsi="Symbol" w:hint="default"/>
+        <w:sz w:val="20"/>
+      </w:rPr>
+    </w:lvl>
+    <w:lvl w:ilvl="3" w:tentative="1">
+      <w:start w:val="1"/>
+      <w:numFmt w:val="bullet"/>
+      <w:lvlText w:val=""/>
+      <w:lvlJc w:val="left"/>
+      <w:pPr>
+        <w:tabs>
+          <w:tab w:val="num" w:pos="2880"/>
+        </w:tabs>
+        <w:ind w:left="2880" w:hanging="360"/>
+      </w:pPr>
+      <w:rPr>
+        <w:rFonts w:ascii="Symbol" w:hAnsi="Symbol" w:hint="default"/>
+        <w:sz w:val="20"/>
+      </w:rPr>
+    </w:lvl>
+    <w:lvl w:ilvl="4" w:tentative="1">
+      <w:start w:val="1"/>
+      <w:numFmt w:val="bullet"/>
+      <w:lvlText w:val=""/>
+      <w:lvlJc w:val="left"/>
+      <w:pPr>
+        <w:tabs>
+          <w:tab w:val="num" w:pos="3600"/>
+        </w:tabs>
+        <w:ind w:left="3600" w:hanging="360"/>
+      </w:pPr>
+      <w:rPr>
+        <w:rFonts w:ascii="Symbol" w:hAnsi="Symbol" w:hint="default"/>
+        <w:sz w:val="20"/>
+      </w:rPr>
+    </w:lvl>
+    <w:lvl w:ilvl="5" w:tentative="1">
+      <w:start w:val="1"/>
+      <w:numFmt w:val="bullet"/>
+      <w:lvlText w:val=""/>
+      <w:lvlJc w:val="left"/>
+      <w:pPr>
+        <w:tabs>
+          <w:tab w:val="num" w:pos="4320"/>
+        </w:tabs>
+        <w:ind w:left="4320" w:hanging="360"/>
+      </w:pPr>
+      <w:rPr>
+        <w:rFonts w:ascii="Symbol" w:hAnsi="Symbol" w:hint="default"/>
+        <w:sz w:val="20"/>
+      </w:rPr>
+    </w:lvl>
+    <w:lvl w:ilvl="6" w:tentative="1">
+      <w:start w:val="1"/>
+      <w:numFmt w:val="bullet"/>
+      <w:lvlText w:val=""/>
+      <w:lvlJc w:val="left"/>
+      <w:pPr>
+        <w:tabs>
+          <w:tab w:val="num" w:pos="5040"/>
+        </w:tabs>
+        <w:ind w:left="5040" w:hanging="360"/>
+      </w:pPr>
+      <w:rPr>
+        <w:rFonts w:ascii="Symbol" w:hAnsi="Symbol" w:hint="default"/>
+        <w:sz w:val="20"/>
+      </w:rPr>
+    </w:lvl>
+    <w:lvl w:ilvl="7" w:tentative="1">
+      <w:start w:val="1"/>
+      <w:numFmt w:val="bullet"/>
+      <w:lvlText w:val=""/>
+      <w:lvlJc w:val="left"/>
+      <w:pPr>
+        <w:tabs>
+          <w:tab w:val="num" w:pos="5760"/>
+        </w:tabs>
+        <w:ind w:left="5760" w:hanging="360"/>
+      </w:pPr>
+      <w:rPr>
+        <w:rFonts w:ascii="Symbol" w:hAnsi="Symbol" w:hint="default"/>
+        <w:sz w:val="20"/>
+      </w:rPr>
+    </w:lvl>
+    <w:lvl w:ilvl="8" w:tentative="1">
+      <w:start w:val="1"/>
+      <w:numFmt w:val="bullet"/>
+      <w:lvlText w:val=""/>
+      <w:lvlJc w:val="left"/>
+      <w:pPr>
+        <w:tabs>
+          <w:tab w:val="num" w:pos="6480"/>
+        </w:tabs>
+        <w:ind w:left="6480" w:hanging="360"/>
+      </w:pPr>
+      <w:rPr>
+        <w:rFonts w:ascii="Symbol" w:hAnsi="Symbol" w:hint="default"/>
+        <w:sz w:val="20"/>
+      </w:rPr>
+    </w:lvl>
+  </w:abstractNum>
+  <w:abstractNum w:abstractNumId="18" w15:restartNumberingAfterBreak="0">
     <w:nsid w:val="79F86C39"/>
     <w:multiLevelType w:val="hybridMultilevel"/>
     <w:tmpl w:val="22CC7568"/>
@@ -3958,43 +5441,61 @@
     </w:lvl>
   </w:abstractNum>
   <w:num w:numId="1" w16cid:durableId="1405643239">
+    <w:abstractNumId w:val="3"/>
+  </w:num>
+  <w:num w:numId="2" w16cid:durableId="44377818">
+    <w:abstractNumId w:val="6"/>
+  </w:num>
+  <w:num w:numId="3" w16cid:durableId="527063114">
+    <w:abstractNumId w:val="12"/>
+  </w:num>
+  <w:num w:numId="4" w16cid:durableId="1350908623">
+    <w:abstractNumId w:val="9"/>
+  </w:num>
+  <w:num w:numId="5" w16cid:durableId="1928541306">
+    <w:abstractNumId w:val="15"/>
+  </w:num>
+  <w:num w:numId="6" w16cid:durableId="1979604513">
+    <w:abstractNumId w:val="13"/>
+  </w:num>
+  <w:num w:numId="7" w16cid:durableId="1276133318">
+    <w:abstractNumId w:val="11"/>
+  </w:num>
+  <w:num w:numId="8" w16cid:durableId="867908180">
+    <w:abstractNumId w:val="16"/>
+  </w:num>
+  <w:num w:numId="9" w16cid:durableId="523834445">
+    <w:abstractNumId w:val="18"/>
+  </w:num>
+  <w:num w:numId="10" w16cid:durableId="2130322005">
+    <w:abstractNumId w:val="10"/>
+  </w:num>
+  <w:num w:numId="11" w16cid:durableId="1574048025">
+    <w:abstractNumId w:val="4"/>
+  </w:num>
+  <w:num w:numId="12" w16cid:durableId="1858931139">
+    <w:abstractNumId w:val="8"/>
+  </w:num>
+  <w:num w:numId="13" w16cid:durableId="1069690004">
+    <w:abstractNumId w:val="14"/>
+  </w:num>
+  <w:num w:numId="14" w16cid:durableId="1706251551">
+    <w:abstractNumId w:val="17"/>
+  </w:num>
+  <w:num w:numId="15" w16cid:durableId="1377316504">
+    <w:abstractNumId w:val="5"/>
+  </w:num>
+  <w:num w:numId="16" w16cid:durableId="929505820">
     <w:abstractNumId w:val="0"/>
   </w:num>
-  <w:num w:numId="2" w16cid:durableId="44377818">
+  <w:num w:numId="17" w16cid:durableId="990450243">
     <w:abstractNumId w:val="2"/>
   </w:num>
-  <w:num w:numId="3" w16cid:durableId="527063114">
-    <w:abstractNumId w:val="7"/>
-  </w:num>
-  <w:num w:numId="4" w16cid:durableId="1350908623">
-    <w:abstractNumId w:val="4"/>
-  </w:num>
-  <w:num w:numId="5" w16cid:durableId="1928541306">
-    <w:abstractNumId w:val="10"/>
-  </w:num>
-  <w:num w:numId="6" w16cid:durableId="1979604513">
-    <w:abstractNumId w:val="8"/>
-  </w:num>
-  <w:num w:numId="7" w16cid:durableId="1276133318">
-    <w:abstractNumId w:val="6"/>
-  </w:num>
-  <w:num w:numId="8" w16cid:durableId="867908180">
-    <w:abstractNumId w:val="11"/>
-  </w:num>
-  <w:num w:numId="9" w16cid:durableId="523834445">
-    <w:abstractNumId w:val="12"/>
-  </w:num>
-  <w:num w:numId="10" w16cid:durableId="2130322005">
-    <w:abstractNumId w:val="5"/>
-  </w:num>
-  <w:num w:numId="11" w16cid:durableId="1574048025">
+  <w:num w:numId="18" w16cid:durableId="946699572">
     <w:abstractNumId w:val="1"/>
   </w:num>
-  <w:num w:numId="12" w16cid:durableId="1858931139">
-    <w:abstractNumId w:val="3"/>
-  </w:num>
-  <w:num w:numId="13" w16cid:durableId="1069690004">
-    <w:abstractNumId w:val="9"/>
+  <w:num w:numId="19" w16cid:durableId="1370690201">
+    <w:abstractNumId w:val="7"/>
   </w:num>
 </w:numbering>
 </file>
@@ -4436,7 +5937,1281 @@
       <w:contextualSpacing/>
     </w:pPr>
   </w:style>
+  <w:style w:type="paragraph" w:styleId="NormalWeb">
+    <w:name w:val="Normal (Web)"/>
+    <w:basedOn w:val="Normal"/>
+    <w:uiPriority w:val="99"/>
+    <w:semiHidden/>
+    <w:unhideWhenUsed/>
+    <w:rsid w:val="00142F03"/>
+    <w:pPr>
+      <w:spacing w:before="100" w:beforeAutospacing="1" w:after="100" w:afterAutospacing="1" w:line="240" w:lineRule="auto"/>
+    </w:pPr>
+    <w:rPr>
+      <w:rFonts w:ascii="Times New Roman" w:eastAsia="Times New Roman" w:hAnsi="Times New Roman" w:cs="Times New Roman"/>
+      <w:sz w:val="24"/>
+      <w:szCs w:val="24"/>
+      <w:lang w:eastAsia="pt-BR"/>
+    </w:rPr>
+  </w:style>
+  <w:style w:type="paragraph" w:styleId="Cabealho">
+    <w:name w:val="header"/>
+    <w:basedOn w:val="Normal"/>
+    <w:link w:val="CabealhoChar"/>
+    <w:uiPriority w:val="99"/>
+    <w:unhideWhenUsed/>
+    <w:rsid w:val="00E71F72"/>
+    <w:pPr>
+      <w:tabs>
+        <w:tab w:val="center" w:pos="4252"/>
+        <w:tab w:val="right" w:pos="8504"/>
+      </w:tabs>
+      <w:spacing w:after="0" w:line="240" w:lineRule="auto"/>
+    </w:pPr>
+  </w:style>
+  <w:style w:type="character" w:customStyle="1" w:styleId="CabealhoChar">
+    <w:name w:val="Cabeçalho Char"/>
+    <w:basedOn w:val="Fontepargpadro"/>
+    <w:link w:val="Cabealho"/>
+    <w:uiPriority w:val="99"/>
+    <w:rsid w:val="00E71F72"/>
+  </w:style>
+  <w:style w:type="paragraph" w:styleId="Rodap">
+    <w:name w:val="footer"/>
+    <w:basedOn w:val="Normal"/>
+    <w:link w:val="RodapChar"/>
+    <w:uiPriority w:val="99"/>
+    <w:unhideWhenUsed/>
+    <w:rsid w:val="00E71F72"/>
+    <w:pPr>
+      <w:tabs>
+        <w:tab w:val="center" w:pos="4252"/>
+        <w:tab w:val="right" w:pos="8504"/>
+      </w:tabs>
+      <w:spacing w:after="0" w:line="240" w:lineRule="auto"/>
+    </w:pPr>
+  </w:style>
+  <w:style w:type="character" w:customStyle="1" w:styleId="RodapChar">
+    <w:name w:val="Rodapé Char"/>
+    <w:basedOn w:val="Fontepargpadro"/>
+    <w:link w:val="Rodap"/>
+    <w:uiPriority w:val="99"/>
+    <w:rsid w:val="00E71F72"/>
+  </w:style>
 </w:styles>
+</file>
+
+<file path=word/charts/chart1.xml><?xml version="1.0" encoding="utf-8"?>
+<c:chartSpace xmlns:c="http://schemas.openxmlformats.org/drawingml/2006/chart" xmlns:a="http://schemas.openxmlformats.org/drawingml/2006/main" xmlns:r="http://schemas.openxmlformats.org/officeDocument/2006/relationships" xmlns:c16r2="http://schemas.microsoft.com/office/drawing/2015/06/chart">
+  <c:date1904 val="0"/>
+  <c:lang val="pt-BR"/>
+  <c:roundedCorners val="0"/>
+  <mc:AlternateContent xmlns:mc="http://schemas.openxmlformats.org/markup-compatibility/2006">
+    <mc:Choice xmlns:c14="http://schemas.microsoft.com/office/drawing/2007/8/2/chart" Requires="c14">
+      <c14:style val="102"/>
+    </mc:Choice>
+    <mc:Fallback>
+      <c:style val="2"/>
+    </mc:Fallback>
+  </mc:AlternateContent>
+  <c:chart>
+    <c:title>
+      <c:tx>
+        <c:rich>
+          <a:bodyPr rot="0" spcFirstLastPara="1" vertOverflow="ellipsis" vert="horz" wrap="square" anchor="ctr" anchorCtr="1"/>
+          <a:lstStyle/>
+          <a:p>
+            <a:pPr>
+              <a:defRPr sz="1600" b="1" i="0" u="none" strike="noStrike" kern="1200" baseline="0">
+                <a:solidFill>
+                  <a:schemeClr val="tx2"/>
+                </a:solidFill>
+                <a:latin typeface="+mn-lt"/>
+                <a:ea typeface="+mn-ea"/>
+                <a:cs typeface="+mn-cs"/>
+              </a:defRPr>
+            </a:pPr>
+            <a:r>
+              <a:rPr lang="pt-BR" sz="1600" b="1" i="0" u="none" strike="noStrike" baseline="0">
+                <a:effectLst/>
+              </a:rPr>
+              <a:t>Comportamento de Investimento dos Participantes</a:t>
+            </a:r>
+            <a:endParaRPr lang="pt-BR" b="1"/>
+          </a:p>
+        </c:rich>
+      </c:tx>
+      <c:overlay val="0"/>
+      <c:spPr>
+        <a:noFill/>
+        <a:ln>
+          <a:noFill/>
+        </a:ln>
+        <a:effectLst/>
+      </c:spPr>
+      <c:txPr>
+        <a:bodyPr rot="0" spcFirstLastPara="1" vertOverflow="ellipsis" vert="horz" wrap="square" anchor="ctr" anchorCtr="1"/>
+        <a:lstStyle/>
+        <a:p>
+          <a:pPr>
+            <a:defRPr sz="1600" b="1" i="0" u="none" strike="noStrike" kern="1200" baseline="0">
+              <a:solidFill>
+                <a:schemeClr val="tx2"/>
+              </a:solidFill>
+              <a:latin typeface="+mn-lt"/>
+              <a:ea typeface="+mn-ea"/>
+              <a:cs typeface="+mn-cs"/>
+            </a:defRPr>
+          </a:pPr>
+          <a:endParaRPr lang="pt-BR"/>
+        </a:p>
+      </c:txPr>
+    </c:title>
+    <c:autoTitleDeleted val="0"/>
+    <c:plotArea>
+      <c:layout/>
+      <c:barChart>
+        <c:barDir val="bar"/>
+        <c:grouping val="clustered"/>
+        <c:varyColors val="0"/>
+        <c:ser>
+          <c:idx val="0"/>
+          <c:order val="0"/>
+          <c:tx>
+            <c:strRef>
+              <c:f>Planilha1!$B$1</c:f>
+              <c:strCache>
+                <c:ptCount val="1"/>
+                <c:pt idx="0">
+                  <c:v>Número de pessoas que escolheram esse tipo de investimento</c:v>
+                </c:pt>
+              </c:strCache>
+            </c:strRef>
+          </c:tx>
+          <c:spPr>
+            <a:gradFill rotWithShape="1">
+              <a:gsLst>
+                <a:gs pos="0">
+                  <a:schemeClr val="accent1">
+                    <a:satMod val="103000"/>
+                    <a:lumMod val="102000"/>
+                    <a:tint val="94000"/>
+                  </a:schemeClr>
+                </a:gs>
+                <a:gs pos="50000">
+                  <a:schemeClr val="accent1">
+                    <a:satMod val="110000"/>
+                    <a:lumMod val="100000"/>
+                    <a:shade val="100000"/>
+                  </a:schemeClr>
+                </a:gs>
+                <a:gs pos="100000">
+                  <a:schemeClr val="accent1">
+                    <a:lumMod val="99000"/>
+                    <a:satMod val="120000"/>
+                    <a:shade val="78000"/>
+                  </a:schemeClr>
+                </a:gs>
+              </a:gsLst>
+              <a:lin ang="5400000" scaled="0"/>
+            </a:gradFill>
+            <a:ln>
+              <a:noFill/>
+            </a:ln>
+            <a:effectLst/>
+          </c:spPr>
+          <c:invertIfNegative val="0"/>
+          <c:cat>
+            <c:strRef>
+              <c:f>Planilha1!$A$2:$A$8</c:f>
+              <c:strCache>
+                <c:ptCount val="7"/>
+                <c:pt idx="0">
+                  <c:v>Ações</c:v>
+                </c:pt>
+                <c:pt idx="1">
+                  <c:v>Fundos Imobiliários</c:v>
+                </c:pt>
+                <c:pt idx="2">
+                  <c:v>Moedas Digitais</c:v>
+                </c:pt>
+                <c:pt idx="3">
+                  <c:v>Títulos do Tesouro Direto</c:v>
+                </c:pt>
+                <c:pt idx="4">
+                  <c:v>Poupança</c:v>
+                </c:pt>
+                <c:pt idx="5">
+                  <c:v>CDB</c:v>
+                </c:pt>
+                <c:pt idx="6">
+                  <c:v>Total</c:v>
+                </c:pt>
+              </c:strCache>
+            </c:strRef>
+          </c:cat>
+          <c:val>
+            <c:numRef>
+              <c:f>Planilha1!$B$2:$B$8</c:f>
+              <c:numCache>
+                <c:formatCode>General</c:formatCode>
+                <c:ptCount val="7"/>
+                <c:pt idx="0">
+                  <c:v>17</c:v>
+                </c:pt>
+                <c:pt idx="1">
+                  <c:v>18</c:v>
+                </c:pt>
+                <c:pt idx="2">
+                  <c:v>7</c:v>
+                </c:pt>
+                <c:pt idx="3">
+                  <c:v>10</c:v>
+                </c:pt>
+                <c:pt idx="4">
+                  <c:v>10</c:v>
+                </c:pt>
+                <c:pt idx="5">
+                  <c:v>11</c:v>
+                </c:pt>
+                <c:pt idx="6">
+                  <c:v>41</c:v>
+                </c:pt>
+              </c:numCache>
+            </c:numRef>
+          </c:val>
+          <c:extLst>
+            <c:ext xmlns:c16="http://schemas.microsoft.com/office/drawing/2014/chart" uri="{C3380CC4-5D6E-409C-BE32-E72D297353CC}">
+              <c16:uniqueId val="{00000000-8562-40F9-B1AC-339D13F351B3}"/>
+            </c:ext>
+          </c:extLst>
+        </c:ser>
+        <c:ser>
+          <c:idx val="1"/>
+          <c:order val="1"/>
+          <c:tx>
+            <c:strRef>
+              <c:f>Planilha1!$C$1</c:f>
+              <c:strCache>
+                <c:ptCount val="1"/>
+                <c:pt idx="0">
+                  <c:v>Porcentagem de pessoas que escolheram esse tipo de investimento</c:v>
+                </c:pt>
+              </c:strCache>
+            </c:strRef>
+          </c:tx>
+          <c:spPr>
+            <a:gradFill rotWithShape="1">
+              <a:gsLst>
+                <a:gs pos="0">
+                  <a:schemeClr val="accent2">
+                    <a:satMod val="103000"/>
+                    <a:lumMod val="102000"/>
+                    <a:tint val="94000"/>
+                  </a:schemeClr>
+                </a:gs>
+                <a:gs pos="50000">
+                  <a:schemeClr val="accent2">
+                    <a:satMod val="110000"/>
+                    <a:lumMod val="100000"/>
+                    <a:shade val="100000"/>
+                  </a:schemeClr>
+                </a:gs>
+                <a:gs pos="100000">
+                  <a:schemeClr val="accent2">
+                    <a:lumMod val="99000"/>
+                    <a:satMod val="120000"/>
+                    <a:shade val="78000"/>
+                  </a:schemeClr>
+                </a:gs>
+              </a:gsLst>
+              <a:lin ang="5400000" scaled="0"/>
+            </a:gradFill>
+            <a:ln>
+              <a:noFill/>
+            </a:ln>
+            <a:effectLst/>
+          </c:spPr>
+          <c:invertIfNegative val="0"/>
+          <c:cat>
+            <c:strRef>
+              <c:f>Planilha1!$A$2:$A$8</c:f>
+              <c:strCache>
+                <c:ptCount val="7"/>
+                <c:pt idx="0">
+                  <c:v>Ações</c:v>
+                </c:pt>
+                <c:pt idx="1">
+                  <c:v>Fundos Imobiliários</c:v>
+                </c:pt>
+                <c:pt idx="2">
+                  <c:v>Moedas Digitais</c:v>
+                </c:pt>
+                <c:pt idx="3">
+                  <c:v>Títulos do Tesouro Direto</c:v>
+                </c:pt>
+                <c:pt idx="4">
+                  <c:v>Poupança</c:v>
+                </c:pt>
+                <c:pt idx="5">
+                  <c:v>CDB</c:v>
+                </c:pt>
+                <c:pt idx="6">
+                  <c:v>Total</c:v>
+                </c:pt>
+              </c:strCache>
+            </c:strRef>
+          </c:cat>
+          <c:val>
+            <c:numRef>
+              <c:f>Planilha1!$C$2:$C$8</c:f>
+              <c:numCache>
+                <c:formatCode>0.00%</c:formatCode>
+                <c:ptCount val="7"/>
+                <c:pt idx="0">
+                  <c:v>0.41499999999999998</c:v>
+                </c:pt>
+                <c:pt idx="1">
+                  <c:v>0.439</c:v>
+                </c:pt>
+                <c:pt idx="2">
+                  <c:v>0.17100000000000001</c:v>
+                </c:pt>
+                <c:pt idx="3">
+                  <c:v>0.24399999999999999</c:v>
+                </c:pt>
+                <c:pt idx="4">
+                  <c:v>0.24399999999999999</c:v>
+                </c:pt>
+                <c:pt idx="5">
+                  <c:v>0.26800000000000002</c:v>
+                </c:pt>
+                <c:pt idx="6" formatCode="0%">
+                  <c:v>1</c:v>
+                </c:pt>
+              </c:numCache>
+            </c:numRef>
+          </c:val>
+          <c:extLst>
+            <c:ext xmlns:c16="http://schemas.microsoft.com/office/drawing/2014/chart" uri="{C3380CC4-5D6E-409C-BE32-E72D297353CC}">
+              <c16:uniqueId val="{00000001-8562-40F9-B1AC-339D13F351B3}"/>
+            </c:ext>
+          </c:extLst>
+        </c:ser>
+        <c:ser>
+          <c:idx val="2"/>
+          <c:order val="2"/>
+          <c:tx>
+            <c:strRef>
+              <c:f>Planilha1!$D$1</c:f>
+              <c:strCache>
+                <c:ptCount val="1"/>
+                <c:pt idx="0">
+                  <c:v>Número de pessoas que investem nesse valor</c:v>
+                </c:pt>
+              </c:strCache>
+            </c:strRef>
+          </c:tx>
+          <c:spPr>
+            <a:gradFill rotWithShape="1">
+              <a:gsLst>
+                <a:gs pos="0">
+                  <a:schemeClr val="accent3">
+                    <a:satMod val="103000"/>
+                    <a:lumMod val="102000"/>
+                    <a:tint val="94000"/>
+                  </a:schemeClr>
+                </a:gs>
+                <a:gs pos="50000">
+                  <a:schemeClr val="accent3">
+                    <a:satMod val="110000"/>
+                    <a:lumMod val="100000"/>
+                    <a:shade val="100000"/>
+                  </a:schemeClr>
+                </a:gs>
+                <a:gs pos="100000">
+                  <a:schemeClr val="accent3">
+                    <a:lumMod val="99000"/>
+                    <a:satMod val="120000"/>
+                    <a:shade val="78000"/>
+                  </a:schemeClr>
+                </a:gs>
+              </a:gsLst>
+              <a:lin ang="5400000" scaled="0"/>
+            </a:gradFill>
+            <a:ln>
+              <a:noFill/>
+            </a:ln>
+            <a:effectLst/>
+          </c:spPr>
+          <c:invertIfNegative val="0"/>
+          <c:cat>
+            <c:strRef>
+              <c:f>Planilha1!$A$2:$A$8</c:f>
+              <c:strCache>
+                <c:ptCount val="7"/>
+                <c:pt idx="0">
+                  <c:v>Ações</c:v>
+                </c:pt>
+                <c:pt idx="1">
+                  <c:v>Fundos Imobiliários</c:v>
+                </c:pt>
+                <c:pt idx="2">
+                  <c:v>Moedas Digitais</c:v>
+                </c:pt>
+                <c:pt idx="3">
+                  <c:v>Títulos do Tesouro Direto</c:v>
+                </c:pt>
+                <c:pt idx="4">
+                  <c:v>Poupança</c:v>
+                </c:pt>
+                <c:pt idx="5">
+                  <c:v>CDB</c:v>
+                </c:pt>
+                <c:pt idx="6">
+                  <c:v>Total</c:v>
+                </c:pt>
+              </c:strCache>
+            </c:strRef>
+          </c:cat>
+          <c:val>
+            <c:numRef>
+              <c:f>Planilha1!$D$2:$D$8</c:f>
+              <c:numCache>
+                <c:formatCode>General</c:formatCode>
+                <c:ptCount val="7"/>
+                <c:pt idx="0">
+                  <c:v>7</c:v>
+                </c:pt>
+                <c:pt idx="1">
+                  <c:v>5</c:v>
+                </c:pt>
+                <c:pt idx="2">
+                  <c:v>0</c:v>
+                </c:pt>
+                <c:pt idx="3">
+                  <c:v>13</c:v>
+                </c:pt>
+                <c:pt idx="4">
+                  <c:v>0</c:v>
+                </c:pt>
+                <c:pt idx="5">
+                  <c:v>0</c:v>
+                </c:pt>
+                <c:pt idx="6">
+                  <c:v>25</c:v>
+                </c:pt>
+              </c:numCache>
+            </c:numRef>
+          </c:val>
+          <c:extLst>
+            <c:ext xmlns:c16="http://schemas.microsoft.com/office/drawing/2014/chart" uri="{C3380CC4-5D6E-409C-BE32-E72D297353CC}">
+              <c16:uniqueId val="{00000002-8562-40F9-B1AC-339D13F351B3}"/>
+            </c:ext>
+          </c:extLst>
+        </c:ser>
+        <c:ser>
+          <c:idx val="3"/>
+          <c:order val="3"/>
+          <c:tx>
+            <c:strRef>
+              <c:f>Planilha1!$E$1</c:f>
+              <c:strCache>
+                <c:ptCount val="1"/>
+                <c:pt idx="0">
+                  <c:v>Porcentagem de pessoas que investem nesse valor</c:v>
+                </c:pt>
+              </c:strCache>
+            </c:strRef>
+          </c:tx>
+          <c:spPr>
+            <a:gradFill rotWithShape="1">
+              <a:gsLst>
+                <a:gs pos="0">
+                  <a:schemeClr val="accent4">
+                    <a:satMod val="103000"/>
+                    <a:lumMod val="102000"/>
+                    <a:tint val="94000"/>
+                  </a:schemeClr>
+                </a:gs>
+                <a:gs pos="50000">
+                  <a:schemeClr val="accent4">
+                    <a:satMod val="110000"/>
+                    <a:lumMod val="100000"/>
+                    <a:shade val="100000"/>
+                  </a:schemeClr>
+                </a:gs>
+                <a:gs pos="100000">
+                  <a:schemeClr val="accent4">
+                    <a:lumMod val="99000"/>
+                    <a:satMod val="120000"/>
+                    <a:shade val="78000"/>
+                  </a:schemeClr>
+                </a:gs>
+              </a:gsLst>
+              <a:lin ang="5400000" scaled="0"/>
+            </a:gradFill>
+            <a:ln>
+              <a:noFill/>
+            </a:ln>
+            <a:effectLst/>
+          </c:spPr>
+          <c:invertIfNegative val="0"/>
+          <c:cat>
+            <c:strRef>
+              <c:f>Planilha1!$A$2:$A$8</c:f>
+              <c:strCache>
+                <c:ptCount val="7"/>
+                <c:pt idx="0">
+                  <c:v>Ações</c:v>
+                </c:pt>
+                <c:pt idx="1">
+                  <c:v>Fundos Imobiliários</c:v>
+                </c:pt>
+                <c:pt idx="2">
+                  <c:v>Moedas Digitais</c:v>
+                </c:pt>
+                <c:pt idx="3">
+                  <c:v>Títulos do Tesouro Direto</c:v>
+                </c:pt>
+                <c:pt idx="4">
+                  <c:v>Poupança</c:v>
+                </c:pt>
+                <c:pt idx="5">
+                  <c:v>CDB</c:v>
+                </c:pt>
+                <c:pt idx="6">
+                  <c:v>Total</c:v>
+                </c:pt>
+              </c:strCache>
+            </c:strRef>
+          </c:cat>
+          <c:val>
+            <c:numRef>
+              <c:f>Planilha1!$E$2:$E$8</c:f>
+              <c:numCache>
+                <c:formatCode>0.00%</c:formatCode>
+                <c:ptCount val="7"/>
+                <c:pt idx="0">
+                  <c:v>0.17100000000000001</c:v>
+                </c:pt>
+                <c:pt idx="1">
+                  <c:v>0.122</c:v>
+                </c:pt>
+                <c:pt idx="2" formatCode="General">
+                  <c:v>0</c:v>
+                </c:pt>
+                <c:pt idx="3">
+                  <c:v>0.317</c:v>
+                </c:pt>
+                <c:pt idx="4" formatCode="General">
+                  <c:v>0</c:v>
+                </c:pt>
+                <c:pt idx="5" formatCode="General">
+                  <c:v>0</c:v>
+                </c:pt>
+                <c:pt idx="6" formatCode="0%">
+                  <c:v>0.61</c:v>
+                </c:pt>
+              </c:numCache>
+            </c:numRef>
+          </c:val>
+          <c:extLst>
+            <c:ext xmlns:c16="http://schemas.microsoft.com/office/drawing/2014/chart" uri="{C3380CC4-5D6E-409C-BE32-E72D297353CC}">
+              <c16:uniqueId val="{00000003-8562-40F9-B1AC-339D13F351B3}"/>
+            </c:ext>
+          </c:extLst>
+        </c:ser>
+        <c:dLbls>
+          <c:showLegendKey val="0"/>
+          <c:showVal val="0"/>
+          <c:showCatName val="0"/>
+          <c:showSerName val="0"/>
+          <c:showPercent val="0"/>
+          <c:showBubbleSize val="0"/>
+        </c:dLbls>
+        <c:gapWidth val="100"/>
+        <c:axId val="1081725968"/>
+        <c:axId val="1081729296"/>
+      </c:barChart>
+      <c:catAx>
+        <c:axId val="1081725968"/>
+        <c:scaling>
+          <c:orientation val="minMax"/>
+        </c:scaling>
+        <c:delete val="0"/>
+        <c:axPos val="l"/>
+        <c:numFmt formatCode="General" sourceLinked="1"/>
+        <c:majorTickMark val="none"/>
+        <c:minorTickMark val="none"/>
+        <c:tickLblPos val="nextTo"/>
+        <c:spPr>
+          <a:noFill/>
+          <a:ln w="9525" cap="flat" cmpd="sng" algn="ctr">
+            <a:solidFill>
+              <a:schemeClr val="tx2">
+                <a:lumMod val="15000"/>
+                <a:lumOff val="85000"/>
+              </a:schemeClr>
+            </a:solidFill>
+            <a:round/>
+          </a:ln>
+          <a:effectLst/>
+        </c:spPr>
+        <c:txPr>
+          <a:bodyPr rot="-60000000" spcFirstLastPara="1" vertOverflow="ellipsis" vert="horz" wrap="square" anchor="ctr" anchorCtr="1"/>
+          <a:lstStyle/>
+          <a:p>
+            <a:pPr>
+              <a:defRPr sz="900" b="0" i="0" u="none" strike="noStrike" kern="1200" baseline="0">
+                <a:solidFill>
+                  <a:schemeClr val="tx2"/>
+                </a:solidFill>
+                <a:latin typeface="+mn-lt"/>
+                <a:ea typeface="+mn-ea"/>
+                <a:cs typeface="+mn-cs"/>
+              </a:defRPr>
+            </a:pPr>
+            <a:endParaRPr lang="pt-BR"/>
+          </a:p>
+        </c:txPr>
+        <c:crossAx val="1081729296"/>
+        <c:crosses val="autoZero"/>
+        <c:auto val="1"/>
+        <c:lblAlgn val="ctr"/>
+        <c:lblOffset val="100"/>
+        <c:noMultiLvlLbl val="0"/>
+      </c:catAx>
+      <c:valAx>
+        <c:axId val="1081729296"/>
+        <c:scaling>
+          <c:orientation val="minMax"/>
+        </c:scaling>
+        <c:delete val="0"/>
+        <c:axPos val="b"/>
+        <c:majorGridlines>
+          <c:spPr>
+            <a:ln w="9525" cap="flat" cmpd="sng" algn="ctr">
+              <a:solidFill>
+                <a:schemeClr val="tx2">
+                  <a:lumMod val="15000"/>
+                  <a:lumOff val="85000"/>
+                </a:schemeClr>
+              </a:solidFill>
+              <a:round/>
+            </a:ln>
+            <a:effectLst/>
+          </c:spPr>
+        </c:majorGridlines>
+        <c:numFmt formatCode="General" sourceLinked="1"/>
+        <c:majorTickMark val="none"/>
+        <c:minorTickMark val="none"/>
+        <c:tickLblPos val="nextTo"/>
+        <c:spPr>
+          <a:noFill/>
+          <a:ln>
+            <a:noFill/>
+          </a:ln>
+          <a:effectLst/>
+        </c:spPr>
+        <c:txPr>
+          <a:bodyPr rot="-60000000" spcFirstLastPara="1" vertOverflow="ellipsis" vert="horz" wrap="square" anchor="ctr" anchorCtr="1"/>
+          <a:lstStyle/>
+          <a:p>
+            <a:pPr>
+              <a:defRPr sz="900" b="0" i="0" u="none" strike="noStrike" kern="1200" baseline="0">
+                <a:solidFill>
+                  <a:schemeClr val="tx2"/>
+                </a:solidFill>
+                <a:latin typeface="+mn-lt"/>
+                <a:ea typeface="+mn-ea"/>
+                <a:cs typeface="+mn-cs"/>
+              </a:defRPr>
+            </a:pPr>
+            <a:endParaRPr lang="pt-BR"/>
+          </a:p>
+        </c:txPr>
+        <c:crossAx val="1081725968"/>
+        <c:crosses val="autoZero"/>
+        <c:crossBetween val="between"/>
+      </c:valAx>
+      <c:spPr>
+        <a:noFill/>
+        <a:ln>
+          <a:noFill/>
+        </a:ln>
+        <a:effectLst/>
+      </c:spPr>
+    </c:plotArea>
+    <c:legend>
+      <c:legendPos val="b"/>
+      <c:overlay val="0"/>
+      <c:spPr>
+        <a:noFill/>
+        <a:ln>
+          <a:noFill/>
+        </a:ln>
+        <a:effectLst/>
+      </c:spPr>
+      <c:txPr>
+        <a:bodyPr rot="0" spcFirstLastPara="1" vertOverflow="ellipsis" vert="horz" wrap="square" anchor="ctr" anchorCtr="1"/>
+        <a:lstStyle/>
+        <a:p>
+          <a:pPr>
+            <a:defRPr sz="900" b="0" i="0" u="none" strike="noStrike" kern="1200" baseline="0">
+              <a:solidFill>
+                <a:schemeClr val="tx2"/>
+              </a:solidFill>
+              <a:latin typeface="+mn-lt"/>
+              <a:ea typeface="+mn-ea"/>
+              <a:cs typeface="+mn-cs"/>
+            </a:defRPr>
+          </a:pPr>
+          <a:endParaRPr lang="pt-BR"/>
+        </a:p>
+      </c:txPr>
+    </c:legend>
+    <c:plotVisOnly val="1"/>
+    <c:dispBlanksAs val="gap"/>
+    <c:showDLblsOverMax val="0"/>
+  </c:chart>
+  <c:spPr>
+    <a:solidFill>
+      <a:schemeClr val="bg1"/>
+    </a:solidFill>
+    <a:ln w="9525" cap="flat" cmpd="sng" algn="ctr">
+      <a:solidFill>
+        <a:schemeClr val="tx2">
+          <a:lumMod val="15000"/>
+          <a:lumOff val="85000"/>
+        </a:schemeClr>
+      </a:solidFill>
+      <a:round/>
+    </a:ln>
+    <a:effectLst/>
+  </c:spPr>
+  <c:txPr>
+    <a:bodyPr/>
+    <a:lstStyle/>
+    <a:p>
+      <a:pPr>
+        <a:defRPr/>
+      </a:pPr>
+      <a:endParaRPr lang="pt-BR"/>
+    </a:p>
+  </c:txPr>
+  <c:externalData r:id="rId3">
+    <c:autoUpdate val="0"/>
+  </c:externalData>
+</c:chartSpace>
+</file>
+
+<file path=word/charts/colors1.xml><?xml version="1.0" encoding="utf-8"?>
+<cs:colorStyle xmlns:cs="http://schemas.microsoft.com/office/drawing/2012/chartStyle" xmlns:a="http://schemas.openxmlformats.org/drawingml/2006/main" meth="cycle" id="10">
+  <a:schemeClr val="accent1"/>
+  <a:schemeClr val="accent2"/>
+  <a:schemeClr val="accent3"/>
+  <a:schemeClr val="accent4"/>
+  <a:schemeClr val="accent5"/>
+  <a:schemeClr val="accent6"/>
+  <cs:variation/>
+  <cs:variation>
+    <a:lumMod val="60000"/>
+  </cs:variation>
+  <cs:variation>
+    <a:lumMod val="80000"/>
+    <a:lumOff val="20000"/>
+  </cs:variation>
+  <cs:variation>
+    <a:lumMod val="80000"/>
+  </cs:variation>
+  <cs:variation>
+    <a:lumMod val="60000"/>
+    <a:lumOff val="40000"/>
+  </cs:variation>
+  <cs:variation>
+    <a:lumMod val="50000"/>
+  </cs:variation>
+  <cs:variation>
+    <a:lumMod val="70000"/>
+    <a:lumOff val="30000"/>
+  </cs:variation>
+  <cs:variation>
+    <a:lumMod val="70000"/>
+  </cs:variation>
+  <cs:variation>
+    <a:lumMod val="50000"/>
+    <a:lumOff val="50000"/>
+  </cs:variation>
+</cs:colorStyle>
+</file>
+
+<file path=word/charts/style1.xml><?xml version="1.0" encoding="utf-8"?>
+<cs:chartStyle xmlns:cs="http://schemas.microsoft.com/office/drawing/2012/chartStyle" xmlns:a="http://schemas.openxmlformats.org/drawingml/2006/main" id="220">
+  <cs:axisTitle>
+    <cs:lnRef idx="0"/>
+    <cs:fillRef idx="0"/>
+    <cs:effectRef idx="0"/>
+    <cs:fontRef idx="minor">
+      <a:schemeClr val="tx2"/>
+    </cs:fontRef>
+    <cs:defRPr sz="900" b="1" kern="1200"/>
+  </cs:axisTitle>
+  <cs:categoryAxis>
+    <cs:lnRef idx="0"/>
+    <cs:fillRef idx="0"/>
+    <cs:effectRef idx="0"/>
+    <cs:fontRef idx="minor">
+      <a:schemeClr val="tx2"/>
+    </cs:fontRef>
+    <cs:spPr>
+      <a:ln w="9525" cap="flat" cmpd="sng" algn="ctr">
+        <a:solidFill>
+          <a:schemeClr val="tx2">
+            <a:lumMod val="15000"/>
+            <a:lumOff val="85000"/>
+          </a:schemeClr>
+        </a:solidFill>
+        <a:round/>
+      </a:ln>
+    </cs:spPr>
+    <cs:defRPr sz="900" kern="1200"/>
+  </cs:categoryAxis>
+  <cs:chartArea mods="allowNoFillOverride allowNoLineOverride">
+    <cs:lnRef idx="0"/>
+    <cs:fillRef idx="0"/>
+    <cs:effectRef idx="0"/>
+    <cs:fontRef idx="minor">
+      <a:schemeClr val="tx2"/>
+    </cs:fontRef>
+    <cs:spPr>
+      <a:solidFill>
+        <a:schemeClr val="bg1"/>
+      </a:solidFill>
+      <a:ln w="9525" cap="flat" cmpd="sng" algn="ctr">
+        <a:solidFill>
+          <a:schemeClr val="tx2">
+            <a:lumMod val="15000"/>
+            <a:lumOff val="85000"/>
+          </a:schemeClr>
+        </a:solidFill>
+        <a:round/>
+      </a:ln>
+    </cs:spPr>
+    <cs:defRPr sz="900" kern="1200"/>
+  </cs:chartArea>
+  <cs:dataLabel>
+    <cs:lnRef idx="0"/>
+    <cs:fillRef idx="0"/>
+    <cs:effectRef idx="0"/>
+    <cs:fontRef idx="minor">
+      <a:schemeClr val="tx2"/>
+    </cs:fontRef>
+    <cs:defRPr sz="900" kern="1200"/>
+  </cs:dataLabel>
+  <cs:dataLabelCallout>
+    <cs:lnRef idx="0"/>
+    <cs:fillRef idx="0"/>
+    <cs:effectRef idx="0"/>
+    <cs:fontRef idx="minor">
+      <a:schemeClr val="dk2">
+        <a:lumMod val="75000"/>
+      </a:schemeClr>
+    </cs:fontRef>
+    <cs:spPr>
+      <a:solidFill>
+        <a:schemeClr val="lt1"/>
+      </a:solidFill>
+      <a:ln>
+        <a:solidFill>
+          <a:schemeClr val="dk1">
+            <a:lumMod val="25000"/>
+            <a:lumOff val="75000"/>
+          </a:schemeClr>
+        </a:solidFill>
+      </a:ln>
+    </cs:spPr>
+    <cs:defRPr sz="900" kern="1200"/>
+    <cs:bodyPr rot="0" spcFirstLastPara="1" vertOverflow="clip" horzOverflow="clip" vert="horz" wrap="square" lIns="36576" tIns="18288" rIns="36576" bIns="18288" anchor="ctr" anchorCtr="1">
+      <a:spAutoFit/>
+    </cs:bodyPr>
+  </cs:dataLabelCallout>
+  <cs:dataPoint>
+    <cs:lnRef idx="0"/>
+    <cs:fillRef idx="3">
+      <cs:styleClr val="auto"/>
+    </cs:fillRef>
+    <cs:effectRef idx="2"/>
+    <cs:fontRef idx="minor">
+      <a:schemeClr val="tx2"/>
+    </cs:fontRef>
+  </cs:dataPoint>
+  <cs:dataPoint3D>
+    <cs:lnRef idx="0"/>
+    <cs:fillRef idx="3">
+      <cs:styleClr val="auto"/>
+    </cs:fillRef>
+    <cs:effectRef idx="2"/>
+    <cs:fontRef idx="minor">
+      <a:schemeClr val="tx2"/>
+    </cs:fontRef>
+  </cs:dataPoint3D>
+  <cs:dataPointLine>
+    <cs:lnRef idx="0">
+      <cs:styleClr val="auto"/>
+    </cs:lnRef>
+    <cs:fillRef idx="3"/>
+    <cs:effectRef idx="2"/>
+    <cs:fontRef idx="minor">
+      <a:schemeClr val="tx2"/>
+    </cs:fontRef>
+    <cs:spPr>
+      <a:ln w="31750" cap="rnd">
+        <a:solidFill>
+          <a:schemeClr val="phClr"/>
+        </a:solidFill>
+        <a:round/>
+      </a:ln>
+    </cs:spPr>
+  </cs:dataPointLine>
+  <cs:dataPointMarker>
+    <cs:lnRef idx="0"/>
+    <cs:fillRef idx="3">
+      <cs:styleClr val="auto"/>
+    </cs:fillRef>
+    <cs:effectRef idx="2"/>
+    <cs:fontRef idx="minor">
+      <a:schemeClr val="tx2"/>
+    </cs:fontRef>
+    <cs:spPr>
+      <a:ln w="12700">
+        <a:solidFill>
+          <a:schemeClr val="lt2"/>
+        </a:solidFill>
+        <a:round/>
+      </a:ln>
+    </cs:spPr>
+  </cs:dataPointMarker>
+  <cs:dataPointMarkerLayout symbol="circle" size="6"/>
+  <cs:dataPointWireframe>
+    <cs:lnRef idx="0">
+      <cs:styleClr val="auto"/>
+    </cs:lnRef>
+    <cs:fillRef idx="3"/>
+    <cs:effectRef idx="2"/>
+    <cs:fontRef idx="minor">
+      <a:schemeClr val="tx2"/>
+    </cs:fontRef>
+    <cs:spPr>
+      <a:ln w="9525" cap="rnd">
+        <a:solidFill>
+          <a:schemeClr val="phClr"/>
+        </a:solidFill>
+        <a:round/>
+      </a:ln>
+    </cs:spPr>
+  </cs:dataPointWireframe>
+  <cs:dataTable>
+    <cs:lnRef idx="0"/>
+    <cs:fillRef idx="0"/>
+    <cs:effectRef idx="0"/>
+    <cs:fontRef idx="minor">
+      <a:schemeClr val="tx2"/>
+    </cs:fontRef>
+    <cs:spPr>
+      <a:ln w="9525">
+        <a:solidFill>
+          <a:schemeClr val="tx2">
+            <a:lumMod val="15000"/>
+            <a:lumOff val="85000"/>
+          </a:schemeClr>
+        </a:solidFill>
+      </a:ln>
+    </cs:spPr>
+    <cs:defRPr sz="900" kern="1200"/>
+  </cs:dataTable>
+  <cs:downBar>
+    <cs:lnRef idx="0"/>
+    <cs:fillRef idx="0"/>
+    <cs:effectRef idx="0"/>
+    <cs:fontRef idx="minor">
+      <a:schemeClr val="dk1"/>
+    </cs:fontRef>
+    <cs:spPr>
+      <a:solidFill>
+        <a:schemeClr val="dk1">
+          <a:lumMod val="65000"/>
+          <a:lumOff val="35000"/>
+        </a:schemeClr>
+      </a:solidFill>
+      <a:ln w="9525">
+        <a:solidFill>
+          <a:schemeClr val="tx1">
+            <a:lumMod val="65000"/>
+            <a:lumOff val="35000"/>
+          </a:schemeClr>
+        </a:solidFill>
+      </a:ln>
+    </cs:spPr>
+  </cs:downBar>
+  <cs:dropLine>
+    <cs:lnRef idx="0"/>
+    <cs:fillRef idx="0"/>
+    <cs:effectRef idx="0"/>
+    <cs:fontRef idx="minor">
+      <a:schemeClr val="tx2"/>
+    </cs:fontRef>
+    <cs:spPr>
+      <a:ln w="9525">
+        <a:solidFill>
+          <a:schemeClr val="tx2">
+            <a:lumMod val="60000"/>
+            <a:lumOff val="40000"/>
+          </a:schemeClr>
+        </a:solidFill>
+        <a:prstDash val="dash"/>
+      </a:ln>
+    </cs:spPr>
+  </cs:dropLine>
+  <cs:errorBar>
+    <cs:lnRef idx="0"/>
+    <cs:fillRef idx="0"/>
+    <cs:effectRef idx="0"/>
+    <cs:fontRef idx="minor">
+      <a:schemeClr val="tx2"/>
+    </cs:fontRef>
+    <cs:spPr>
+      <a:ln w="9525">
+        <a:solidFill>
+          <a:schemeClr val="tx2">
+            <a:lumMod val="75000"/>
+          </a:schemeClr>
+        </a:solidFill>
+        <a:round/>
+      </a:ln>
+    </cs:spPr>
+  </cs:errorBar>
+  <cs:floor>
+    <cs:lnRef idx="0"/>
+    <cs:fillRef idx="0"/>
+    <cs:effectRef idx="0"/>
+    <cs:fontRef idx="minor">
+      <a:schemeClr val="tx2"/>
+    </cs:fontRef>
+  </cs:floor>
+  <cs:gridlineMajor>
+    <cs:lnRef idx="0"/>
+    <cs:fillRef idx="0"/>
+    <cs:effectRef idx="0"/>
+    <cs:fontRef idx="minor">
+      <a:schemeClr val="tx2"/>
+    </cs:fontRef>
+    <cs:spPr>
+      <a:ln w="9525" cap="flat" cmpd="sng" algn="ctr">
+        <a:solidFill>
+          <a:schemeClr val="tx2">
+            <a:lumMod val="15000"/>
+            <a:lumOff val="85000"/>
+          </a:schemeClr>
+        </a:solidFill>
+        <a:round/>
+      </a:ln>
+    </cs:spPr>
+  </cs:gridlineMajor>
+  <cs:gridlineMinor>
+    <cs:lnRef idx="0"/>
+    <cs:fillRef idx="0"/>
+    <cs:effectRef idx="0"/>
+    <cs:fontRef idx="minor">
+      <a:schemeClr val="tx2"/>
+    </cs:fontRef>
+    <cs:spPr>
+      <a:ln>
+        <a:solidFill>
+          <a:schemeClr val="tx2">
+            <a:lumMod val="5000"/>
+            <a:lumOff val="95000"/>
+          </a:schemeClr>
+        </a:solidFill>
+      </a:ln>
+    </cs:spPr>
+  </cs:gridlineMinor>
+  <cs:hiLoLine>
+    <cs:lnRef idx="0"/>
+    <cs:fillRef idx="0"/>
+    <cs:effectRef idx="0"/>
+    <cs:fontRef idx="minor">
+      <a:schemeClr val="tx2"/>
+    </cs:fontRef>
+    <cs:spPr>
+      <a:ln w="9525">
+        <a:solidFill>
+          <a:schemeClr val="tx2">
+            <a:lumMod val="60000"/>
+            <a:lumOff val="40000"/>
+          </a:schemeClr>
+        </a:solidFill>
+        <a:prstDash val="dash"/>
+      </a:ln>
+    </cs:spPr>
+  </cs:hiLoLine>
+  <cs:leaderLine>
+    <cs:lnRef idx="0"/>
+    <cs:fillRef idx="0"/>
+    <cs:effectRef idx="0"/>
+    <cs:fontRef idx="minor">
+      <a:schemeClr val="tx2"/>
+    </cs:fontRef>
+    <cs:spPr>
+      <a:ln w="9525">
+        <a:solidFill>
+          <a:schemeClr val="tx2">
+            <a:lumMod val="35000"/>
+            <a:lumOff val="65000"/>
+          </a:schemeClr>
+        </a:solidFill>
+      </a:ln>
+    </cs:spPr>
+  </cs:leaderLine>
+  <cs:legend>
+    <cs:lnRef idx="0"/>
+    <cs:fillRef idx="0"/>
+    <cs:effectRef idx="0"/>
+    <cs:fontRef idx="minor">
+      <a:schemeClr val="tx2"/>
+    </cs:fontRef>
+    <cs:defRPr sz="900" kern="1200"/>
+  </cs:legend>
+  <cs:plotArea>
+    <cs:lnRef idx="0"/>
+    <cs:fillRef idx="0"/>
+    <cs:effectRef idx="0"/>
+    <cs:fontRef idx="minor">
+      <a:schemeClr val="tx2"/>
+    </cs:fontRef>
+  </cs:plotArea>
+  <cs:plotArea3D>
+    <cs:lnRef idx="0"/>
+    <cs:fillRef idx="0"/>
+    <cs:effectRef idx="0"/>
+    <cs:fontRef idx="minor">
+      <a:schemeClr val="tx2"/>
+    </cs:fontRef>
+  </cs:plotArea3D>
+  <cs:seriesAxis>
+    <cs:lnRef idx="0"/>
+    <cs:fillRef idx="0"/>
+    <cs:effectRef idx="0"/>
+    <cs:fontRef idx="minor">
+      <a:schemeClr val="tx2"/>
+    </cs:fontRef>
+    <cs:spPr>
+      <a:ln w="9525" cap="flat" cmpd="sng" algn="ctr">
+        <a:solidFill>
+          <a:schemeClr val="tx2">
+            <a:lumMod val="15000"/>
+            <a:lumOff val="85000"/>
+          </a:schemeClr>
+        </a:solidFill>
+        <a:round/>
+      </a:ln>
+    </cs:spPr>
+    <cs:defRPr sz="900" kern="1200"/>
+  </cs:seriesAxis>
+  <cs:seriesLine>
+    <cs:lnRef idx="0"/>
+    <cs:fillRef idx="0"/>
+    <cs:effectRef idx="0"/>
+    <cs:fontRef idx="minor">
+      <a:schemeClr val="tx2"/>
+    </cs:fontRef>
+    <cs:spPr>
+      <a:ln w="9525">
+        <a:solidFill>
+          <a:schemeClr val="tx2">
+            <a:lumMod val="60000"/>
+            <a:lumOff val="40000"/>
+          </a:schemeClr>
+        </a:solidFill>
+        <a:prstDash val="dash"/>
+      </a:ln>
+    </cs:spPr>
+  </cs:seriesLine>
+  <cs:title>
+    <cs:lnRef idx="0"/>
+    <cs:fillRef idx="0"/>
+    <cs:effectRef idx="0"/>
+    <cs:fontRef idx="minor">
+      <a:schemeClr val="tx2"/>
+    </cs:fontRef>
+    <cs:defRPr sz="1600" b="1" kern="1200"/>
+  </cs:title>
+  <cs:trendline>
+    <cs:lnRef idx="0">
+      <cs:styleClr val="auto"/>
+    </cs:lnRef>
+    <cs:fillRef idx="0"/>
+    <cs:effectRef idx="0"/>
+    <cs:fontRef idx="minor">
+      <a:schemeClr val="tx2"/>
+    </cs:fontRef>
+    <cs:spPr>
+      <a:ln w="19050" cap="rnd">
+        <a:solidFill>
+          <a:schemeClr val="phClr"/>
+        </a:solidFill>
+        <a:prstDash val="sysDash"/>
+      </a:ln>
+    </cs:spPr>
+  </cs:trendline>
+  <cs:trendlineLabel>
+    <cs:lnRef idx="0"/>
+    <cs:fillRef idx="0"/>
+    <cs:effectRef idx="0"/>
+    <cs:fontRef idx="minor">
+      <a:schemeClr val="tx2"/>
+    </cs:fontRef>
+    <cs:defRPr sz="900" kern="1200"/>
+  </cs:trendlineLabel>
+  <cs:upBar>
+    <cs:lnRef idx="0"/>
+    <cs:fillRef idx="0"/>
+    <cs:effectRef idx="0"/>
+    <cs:fontRef idx="minor">
+      <a:schemeClr val="tx2"/>
+    </cs:fontRef>
+    <cs:spPr>
+      <a:solidFill>
+        <a:schemeClr val="lt1"/>
+      </a:solidFill>
+      <a:ln w="9525">
+        <a:solidFill>
+          <a:schemeClr val="tx1">
+            <a:lumMod val="15000"/>
+            <a:lumOff val="85000"/>
+          </a:schemeClr>
+        </a:solidFill>
+      </a:ln>
+    </cs:spPr>
+  </cs:upBar>
+  <cs:valueAxis>
+    <cs:lnRef idx="0"/>
+    <cs:fillRef idx="0"/>
+    <cs:effectRef idx="0"/>
+    <cs:fontRef idx="minor">
+      <a:schemeClr val="tx2"/>
+    </cs:fontRef>
+    <cs:defRPr sz="900" kern="1200"/>
+  </cs:valueAxis>
+  <cs:wall>
+    <cs:lnRef idx="0"/>
+    <cs:fillRef idx="0"/>
+    <cs:effectRef idx="0"/>
+    <cs:fontRef idx="minor">
+      <a:schemeClr val="tx2"/>
+    </cs:fontRef>
+  </cs:wall>
+</cs:chartStyle>
 </file>
 
 <file path=word/theme/theme1.xml><?xml version="1.0" encoding="utf-8"?>

</xml_diff>

<commit_message>
<Entregavel de Chatbot pronto>
</commit_message>
<xml_diff>
--- a/Al & ChatBot/IA Chatbot.docx
+++ b/Al & ChatBot/IA Chatbot.docx
@@ -1,7 +1,388 @@
 
 <file path=word/document.xml><?xml version="1.0" encoding="utf-8"?>
-<w:document xmlns:wpc="http://schemas.microsoft.com/office/word/2010/wordprocessingCanvas" xmlns:cx="http://schemas.microsoft.com/office/drawing/2014/chartex" xmlns:cx1="http://schemas.microsoft.com/office/drawing/2015/9/8/chartex" xmlns:cx2="http://schemas.microsoft.com/office/drawing/2015/10/21/chartex" xmlns:cx3="http://schemas.microsoft.com/office/drawing/2016/5/9/chartex" xmlns:cx4="http://schemas.microsoft.com/office/drawing/2016/5/10/chartex" xmlns:cx5="http://schemas.microsoft.com/office/drawing/2016/5/11/chartex" xmlns:cx6="http://schemas.microsoft.com/office/drawing/2016/5/12/chartex" xmlns:cx7="http://schemas.microsoft.com/office/drawing/2016/5/13/chartex" xmlns:cx8="http://schemas.microsoft.com/office/drawing/2016/5/14/chartex" xmlns:mc="http://schemas.openxmlformats.org/markup-compatibility/2006" xmlns:aink="http://schemas.microsoft.com/office/drawing/2016/ink" xmlns:am3d="http://schemas.microsoft.com/office/drawing/2017/model3d" xmlns:o="urn:schemas-microsoft-com:office:office" xmlns:oel="http://schemas.microsoft.com/office/2019/extlst" xmlns:r="http://schemas.openxmlformats.org/officeDocument/2006/relationships" xmlns:m="http://schemas.openxmlformats.org/officeDocument/2006/math" xmlns:v="urn:schemas-microsoft-com:vml" xmlns:wp14="http://schemas.microsoft.com/office/word/2010/wordprocessingDrawing" xmlns:wp="http://schemas.openxmlformats.org/drawingml/2006/wordprocessingDrawing" xmlns:w10="urn:schemas-microsoft-com:office:word" xmlns:w="http://schemas.openxmlformats.org/wordprocessingml/2006/main" xmlns:w14="http://schemas.microsoft.com/office/word/2010/wordml" xmlns:w15="http://schemas.microsoft.com/office/word/2012/wordml" xmlns:w16cex="http://schemas.microsoft.com/office/word/2018/wordml/cex" xmlns:w16cid="http://schemas.microsoft.com/office/word/2016/wordml/cid" xmlns:w16="http://schemas.microsoft.com/office/word/2018/wordml" xmlns:w16sdtdh="http://schemas.microsoft.com/office/word/2020/wordml/sdtdatahash" xmlns:w16se="http://schemas.microsoft.com/office/word/2015/wordml/symex" xmlns:wpg="http://schemas.microsoft.com/office/word/2010/wordprocessingGroup" xmlns:wpi="http://schemas.microsoft.com/office/word/2010/wordprocessingInk" xmlns:wne="http://schemas.microsoft.com/office/word/2006/wordml" xmlns:wps="http://schemas.microsoft.com/office/word/2010/wordprocessingShape" mc:Ignorable="w14 w15 w16se w16cid w16 w16cex w16sdtdh wp14">
+<w:document xmlns:wpc="http://schemas.microsoft.com/office/word/2010/wordprocessingCanvas" xmlns:cx="http://schemas.microsoft.com/office/drawing/2014/chartex" xmlns:cx1="http://schemas.microsoft.com/office/drawing/2015/9/8/chartex" xmlns:cx2="http://schemas.microsoft.com/office/drawing/2015/10/21/chartex" xmlns:cx3="http://schemas.microsoft.com/office/drawing/2016/5/9/chartex" xmlns:cx4="http://schemas.microsoft.com/office/drawing/2016/5/10/chartex" xmlns:cx5="http://schemas.microsoft.com/office/drawing/2016/5/11/chartex" xmlns:cx6="http://schemas.microsoft.com/office/drawing/2016/5/12/chartex" xmlns:cx7="http://schemas.microsoft.com/office/drawing/2016/5/13/chartex" xmlns:cx8="http://schemas.microsoft.com/office/drawing/2016/5/14/chartex" xmlns:mc="http://schemas.openxmlformats.org/markup-compatibility/2006" xmlns:aink="http://schemas.microsoft.com/office/drawing/2016/ink" xmlns:am3d="http://schemas.microsoft.com/office/drawing/2017/model3d" xmlns:o="urn:schemas-microsoft-com:office:office" xmlns:r="http://schemas.openxmlformats.org/officeDocument/2006/relationships" xmlns:m="http://schemas.openxmlformats.org/officeDocument/2006/math" xmlns:v="urn:schemas-microsoft-com:vml" xmlns:wp14="http://schemas.microsoft.com/office/word/2010/wordprocessingDrawing" xmlns:wp="http://schemas.openxmlformats.org/drawingml/2006/wordprocessingDrawing" xmlns:w10="urn:schemas-microsoft-com:office:word" xmlns:w="http://schemas.openxmlformats.org/wordprocessingml/2006/main" xmlns:w14="http://schemas.microsoft.com/office/word/2010/wordml" xmlns:w15="http://schemas.microsoft.com/office/word/2012/wordml" xmlns:w16cex="http://schemas.microsoft.com/office/word/2018/wordml/cex" xmlns:w16cid="http://schemas.microsoft.com/office/word/2016/wordml/cid" xmlns:w16="http://schemas.microsoft.com/office/word/2018/wordml" xmlns:w16sdtdh="http://schemas.microsoft.com/office/word/2020/wordml/sdtdatahash" xmlns:w16se="http://schemas.microsoft.com/office/word/2015/wordml/symex" xmlns:wpg="http://schemas.microsoft.com/office/word/2010/wordprocessingGroup" xmlns:wpi="http://schemas.microsoft.com/office/word/2010/wordprocessingInk" xmlns:wne="http://schemas.microsoft.com/office/word/2006/wordml" xmlns:wps="http://schemas.microsoft.com/office/word/2010/wordprocessingShape" mc:Ignorable="w14 w15 w16se w16cid w16 w16cex w16sdtdh wp14">
   <w:body>
+    <w:p>
+      <w:pPr>
+        <w:jc w:val="center"/>
+        <w:rPr>
+          <w:b/>
+          <w:bCs/>
+          <w:sz w:val="28"/>
+          <w:szCs w:val="28"/>
+        </w:rPr>
+      </w:pPr>
+      <w:bookmarkStart w:id="0" w:name="_Hlk128815742"/>
+      <w:bookmarkStart w:id="1" w:name="_Toc128816851"/>
+      <w:bookmarkEnd w:id="0"/>
+      <w:r>
+        <w:rPr>
+          <w:b/>
+          <w:bCs/>
+          <w:sz w:val="28"/>
+          <w:szCs w:val="28"/>
+        </w:rPr>
+        <w:t>FIAP</w:t>
+      </w:r>
+      <w:bookmarkEnd w:id="1"/>
+    </w:p>
+    <w:p>
+      <w:pPr>
+        <w:jc w:val="center"/>
+      </w:pPr>
+      <w:r>
+        <w:rPr>
+          <w:rFonts w:ascii="Arial" w:eastAsia="Arial" w:hAnsi="Arial" w:cs="Arial"/>
+          <w:b/>
+          <w:sz w:val="24"/>
+        </w:rPr>
+        <w:t>Curso de Análise e Desenvolvimento de Sistemas</w:t>
+      </w:r>
+    </w:p>
+    <w:p>
+      <w:pPr>
+        <w:jc w:val="center"/>
+        <w:rPr>
+          <w:rFonts w:ascii="Arial" w:eastAsia="Arial" w:hAnsi="Arial" w:cs="Arial"/>
+          <w:sz w:val="24"/>
+        </w:rPr>
+      </w:pPr>
+    </w:p>
+    <w:p>
+      <w:pPr>
+        <w:jc w:val="center"/>
+      </w:pPr>
+      <w:r>
+        <w:rPr>
+          <w:rFonts w:ascii="Arial" w:eastAsia="Arial" w:hAnsi="Arial" w:cs="Arial"/>
+          <w:b/>
+          <w:sz w:val="24"/>
+        </w:rPr>
+        <w:t>Integrantes:</w:t>
+      </w:r>
+    </w:p>
+    <w:p>
+      <w:pPr>
+        <w:jc w:val="center"/>
+      </w:pPr>
+      <w:r>
+        <w:rPr>
+          <w:rFonts w:ascii="Arial" w:eastAsia="Arial" w:hAnsi="Arial" w:cs="Arial"/>
+          <w:sz w:val="24"/>
+        </w:rPr>
+        <w:t>MATHEUS RAMOS DE PIERRO</w:t>
+      </w:r>
+    </w:p>
+    <w:p>
+      <w:pPr>
+        <w:jc w:val="center"/>
+      </w:pPr>
+      <w:r>
+        <w:rPr>
+          <w:rFonts w:ascii="Arial" w:eastAsia="Arial" w:hAnsi="Arial" w:cs="Arial"/>
+          <w:sz w:val="24"/>
+        </w:rPr>
+        <w:t>VICTOR SHIMADA SERETE</w:t>
+      </w:r>
+    </w:p>
+    <w:p>
+      <w:pPr>
+        <w:jc w:val="center"/>
+        <w:rPr>
+          <w:rFonts w:ascii="Arial" w:eastAsia="Arial" w:hAnsi="Arial" w:cs="Arial"/>
+          <w:sz w:val="24"/>
+        </w:rPr>
+      </w:pPr>
+      <w:r>
+        <w:rPr>
+          <w:rFonts w:ascii="Arial" w:eastAsia="Arial" w:hAnsi="Arial" w:cs="Arial"/>
+          <w:sz w:val="24"/>
+        </w:rPr>
+        <w:t>THIAGO GYORGY TEIXEIRA DE CASTRO</w:t>
+      </w:r>
+    </w:p>
+    <w:p>
+      <w:pPr>
+        <w:jc w:val="center"/>
+      </w:pPr>
+      <w:r>
+        <w:rPr>
+          <w:rFonts w:ascii="Arial" w:eastAsia="Arial" w:hAnsi="Arial" w:cs="Arial"/>
+          <w:sz w:val="24"/>
+        </w:rPr>
+        <w:t xml:space="preserve"> GABRIEL TRICERRI ANDRÉ NIACARIS</w:t>
+      </w:r>
+    </w:p>
+    <w:p>
+      <w:pPr>
+        <w:spacing w:after="262"/>
+      </w:pPr>
+    </w:p>
+    <w:p>
+      <w:pPr>
+        <w:jc w:val="center"/>
+      </w:pPr>
+    </w:p>
+    <w:p>
+      <w:pPr>
+        <w:jc w:val="center"/>
+        <w:rPr>
+          <w:sz w:val="24"/>
+          <w:szCs w:val="24"/>
+        </w:rPr>
+      </w:pPr>
+      <w:r>
+        <w:rPr>
+          <w:rFonts w:ascii="Arial" w:eastAsia="Arial" w:hAnsi="Arial" w:cs="Arial"/>
+          <w:b/>
+          <w:sz w:val="28"/>
+          <w:szCs w:val="24"/>
+        </w:rPr>
+        <w:t>Challenge B3: U Invest</w:t>
+      </w:r>
+    </w:p>
+    <w:p>
+      <w:pPr>
+        <w:jc w:val="center"/>
+        <w:rPr>
+          <w:sz w:val="28"/>
+          <w:szCs w:val="28"/>
+        </w:rPr>
+      </w:pPr>
+      <w:bookmarkStart w:id="2" w:name="_Toc128816852"/>
+      <w:r>
+        <w:rPr>
+          <w:sz w:val="28"/>
+          <w:szCs w:val="28"/>
+        </w:rPr>
+        <w:t>Gestão de Projetos</w:t>
+      </w:r>
+      <w:bookmarkEnd w:id="2"/>
+    </w:p>
+    <w:p/>
+    <w:p>
+      <w:pPr>
+        <w:spacing w:after="199"/>
+        <w:ind w:left="91"/>
+        <w:jc w:val="center"/>
+      </w:pPr>
+      <w:r>
+        <w:rPr>
+          <w:rFonts w:ascii="Arial" w:eastAsia="Arial" w:hAnsi="Arial" w:cs="Arial"/>
+          <w:sz w:val="32"/>
+        </w:rPr>
+        <w:t xml:space="preserve"> </w:t>
+      </w:r>
+      <w:r>
+        <w:rPr>
+          <w:noProof/>
+        </w:rPr>
+        <w:drawing>
+          <wp:inline distT="0" distB="0" distL="0" distR="0" wp14:anchorId="3C20FC47" wp14:editId="587AF733">
+            <wp:extent cx="1367155" cy="1645666"/>
+            <wp:effectExtent l="0" t="0" r="0" b="0"/>
+            <wp:docPr id="44" name="Picture 44"/>
+            <wp:cNvGraphicFramePr/>
+            <a:graphic xmlns:a="http://schemas.openxmlformats.org/drawingml/2006/main">
+              <a:graphicData uri="http://schemas.openxmlformats.org/drawingml/2006/picture">
+                <pic:pic xmlns:pic="http://schemas.openxmlformats.org/drawingml/2006/picture">
+                  <pic:nvPicPr>
+                    <pic:cNvPr id="44" name="Picture 44"/>
+                    <pic:cNvPicPr/>
+                  </pic:nvPicPr>
+                  <pic:blipFill>
+                    <a:blip r:embed="rId7"/>
+                    <a:stretch>
+                      <a:fillRect/>
+                    </a:stretch>
+                  </pic:blipFill>
+                  <pic:spPr>
+                    <a:xfrm>
+                      <a:off x="0" y="0"/>
+                      <a:ext cx="1367155" cy="1645666"/>
+                    </a:xfrm>
+                    <a:prstGeom prst="rect">
+                      <a:avLst/>
+                    </a:prstGeom>
+                  </pic:spPr>
+                </pic:pic>
+              </a:graphicData>
+            </a:graphic>
+          </wp:inline>
+        </w:drawing>
+      </w:r>
+      <w:r>
+        <w:rPr>
+          <w:rFonts w:ascii="Arial" w:eastAsia="Arial" w:hAnsi="Arial" w:cs="Arial"/>
+          <w:sz w:val="32"/>
+        </w:rPr>
+        <w:t xml:space="preserve"> </w:t>
+      </w:r>
+    </w:p>
+    <w:p>
+      <w:pPr>
+        <w:spacing w:after="266"/>
+        <w:ind w:left="91"/>
+        <w:jc w:val="center"/>
+      </w:pPr>
+      <w:r>
+        <w:rPr>
+          <w:rFonts w:ascii="Arial" w:eastAsia="Arial" w:hAnsi="Arial" w:cs="Arial"/>
+          <w:sz w:val="32"/>
+        </w:rPr>
+        <w:t xml:space="preserve"> </w:t>
+      </w:r>
+    </w:p>
+    <w:p>
+      <w:pPr>
+        <w:spacing w:after="194"/>
+        <w:jc w:val="center"/>
+        <w:rPr>
+          <w:b/>
+          <w:bCs/>
+        </w:rPr>
+      </w:pPr>
+    </w:p>
+    <w:p>
+      <w:pPr>
+        <w:jc w:val="center"/>
+        <w:rPr>
+          <w:b/>
+          <w:bCs/>
+          <w:sz w:val="28"/>
+          <w:szCs w:val="28"/>
+        </w:rPr>
+      </w:pPr>
+      <w:bookmarkStart w:id="3" w:name="_Toc128816853"/>
+    </w:p>
+    <w:p>
+      <w:pPr>
+        <w:jc w:val="center"/>
+        <w:rPr>
+          <w:b/>
+          <w:bCs/>
+          <w:sz w:val="28"/>
+          <w:szCs w:val="28"/>
+        </w:rPr>
+      </w:pPr>
+    </w:p>
+    <w:p>
+      <w:pPr>
+        <w:jc w:val="center"/>
+        <w:rPr>
+          <w:b/>
+          <w:bCs/>
+          <w:sz w:val="28"/>
+          <w:szCs w:val="28"/>
+        </w:rPr>
+      </w:pPr>
+    </w:p>
+    <w:p>
+      <w:pPr>
+        <w:jc w:val="center"/>
+        <w:rPr>
+          <w:b/>
+          <w:bCs/>
+          <w:sz w:val="28"/>
+          <w:szCs w:val="28"/>
+        </w:rPr>
+      </w:pPr>
+    </w:p>
+    <w:p>
+      <w:pPr>
+        <w:jc w:val="center"/>
+        <w:rPr>
+          <w:b/>
+          <w:bCs/>
+          <w:sz w:val="28"/>
+          <w:szCs w:val="28"/>
+        </w:rPr>
+      </w:pPr>
+      <w:r>
+        <w:rPr>
+          <w:b/>
+          <w:bCs/>
+          <w:sz w:val="28"/>
+          <w:szCs w:val="28"/>
+        </w:rPr>
+        <w:t>SÃO PAULO</w:t>
+      </w:r>
+      <w:bookmarkEnd w:id="3"/>
+    </w:p>
+    <w:p>
+      <w:pPr>
+        <w:jc w:val="center"/>
+        <w:rPr>
+          <w:b/>
+          <w:bCs/>
+          <w:sz w:val="28"/>
+          <w:szCs w:val="28"/>
+        </w:rPr>
+      </w:pPr>
+      <w:bookmarkStart w:id="4" w:name="_Toc128816854"/>
+      <w:r>
+        <w:rPr>
+          <w:b/>
+          <w:bCs/>
+          <w:sz w:val="28"/>
+          <w:szCs w:val="28"/>
+        </w:rPr>
+        <w:t>2022</w:t>
+      </w:r>
+      <w:bookmarkEnd w:id="4"/>
+    </w:p>
+    <w:p>
+      <w:pPr>
+        <w:rPr>
+          <w:rFonts w:cstheme="minorHAnsi"/>
+          <w:b/>
+          <w:bCs/>
+          <w:color w:val="202124"/>
+          <w:spacing w:val="3"/>
+          <w:sz w:val="32"/>
+          <w:szCs w:val="32"/>
+          <w:shd w:val="clear" w:color="auto" w:fill="FFFFFF"/>
+        </w:rPr>
+      </w:pPr>
+    </w:p>
+    <w:p>
+      <w:pPr>
+        <w:rPr>
+          <w:rFonts w:cstheme="minorHAnsi"/>
+          <w:b/>
+          <w:bCs/>
+          <w:color w:val="202124"/>
+          <w:spacing w:val="3"/>
+          <w:sz w:val="32"/>
+          <w:szCs w:val="32"/>
+          <w:shd w:val="clear" w:color="auto" w:fill="FFFFFF"/>
+        </w:rPr>
+      </w:pPr>
+      <w:r>
+        <w:rPr>
+          <w:rFonts w:cstheme="minorHAnsi"/>
+          <w:b/>
+          <w:bCs/>
+          <w:color w:val="202124"/>
+          <w:spacing w:val="3"/>
+          <w:sz w:val="32"/>
+          <w:szCs w:val="32"/>
+          <w:shd w:val="clear" w:color="auto" w:fill="FFFFFF"/>
+        </w:rPr>
+        <w:lastRenderedPageBreak/>
+        <w:t xml:space="preserve">Contextualizando o Projeto: </w:t>
+      </w:r>
+    </w:p>
+    <w:p>
+      <w:r>
+        <w:t>Nos da U Invest, estamos empenhados em oferecer a melhor experiência possível aos nossos usuários. Acreditamos que uma das melhores maneiras de fazer isso é conhecendo melhor o nosso público-alvo. Por isso, coletamos dados diversos através de um formulário cuidadosamente elaborado, a fim de entender melhor o perfil dos nossos consumidores.</w:t>
+      </w:r>
+    </w:p>
+    <w:p>
+      <w:r>
+        <w:t>Ao obter informações precisas e relevantes sobre nossos usuários, poderemos personalizar nossos serviços e adaptá-los às suas necessidades e preferências individuais. Isso nos ajudará a criar uma experiência mais satisfatória e enriquecedora para todos os nossos clientes.</w:t>
+      </w:r>
+    </w:p>
     <w:p>
       <w:pPr>
         <w:rPr>
@@ -75,7 +456,7 @@
                     <pic:cNvPicPr/>
                   </pic:nvPicPr>
                   <pic:blipFill>
-                    <a:blip r:embed="rId7">
+                    <a:blip r:embed="rId8">
                       <a:extLst>
                         <a:ext uri="{28A0092B-C50C-407E-A947-70E740481C1C}">
                           <a14:useLocalDpi xmlns:a14="http://schemas.microsoft.com/office/drawing/2010/main" val="0"/>
@@ -211,7 +592,7 @@
     </w:p>
     <w:p>
       <w:pPr>
-        <w:pStyle w:val="PargrafodaLista"/>
+        <w:pStyle w:val="ListParagraph"/>
         <w:numPr>
           <w:ilvl w:val="0"/>
           <w:numId w:val="7"/>
@@ -258,7 +639,7 @@
     </w:p>
     <w:p>
       <w:pPr>
-        <w:pStyle w:val="PargrafodaLista"/>
+        <w:pStyle w:val="ListParagraph"/>
         <w:numPr>
           <w:ilvl w:val="0"/>
           <w:numId w:val="7"/>
@@ -280,7 +661,7 @@
     </w:p>
     <w:p>
       <w:pPr>
-        <w:pStyle w:val="PargrafodaLista"/>
+        <w:pStyle w:val="ListParagraph"/>
         <w:numPr>
           <w:ilvl w:val="0"/>
           <w:numId w:val="7"/>
@@ -318,7 +699,7 @@
     </w:p>
     <w:p>
       <w:pPr>
-        <w:pStyle w:val="PargrafodaLista"/>
+        <w:pStyle w:val="ListParagraph"/>
         <w:numPr>
           <w:ilvl w:val="0"/>
           <w:numId w:val="6"/>
@@ -337,7 +718,7 @@
     </w:p>
     <w:p>
       <w:pPr>
-        <w:pStyle w:val="PargrafodaLista"/>
+        <w:pStyle w:val="ListParagraph"/>
         <w:numPr>
           <w:ilvl w:val="0"/>
           <w:numId w:val="6"/>
@@ -378,7 +759,7 @@
     </w:p>
     <w:p>
       <w:pPr>
-        <w:pStyle w:val="PargrafodaLista"/>
+        <w:pStyle w:val="ListParagraph"/>
         <w:numPr>
           <w:ilvl w:val="0"/>
           <w:numId w:val="5"/>
@@ -390,80 +771,6 @@
       <w:r>
         <w:t>.</w:t>
       </w:r>
-    </w:p>
-    <w:p>
-      <w:pPr>
-        <w:tabs>
-          <w:tab w:val="left" w:pos="4005"/>
-        </w:tabs>
-        <w:rPr>
-          <w:rFonts w:cstheme="minorHAnsi"/>
-          <w:color w:val="000000" w:themeColor="text1"/>
-          <w:sz w:val="24"/>
-          <w:szCs w:val="24"/>
-          <w:shd w:val="clear" w:color="auto" w:fill="F7F7F8"/>
-        </w:rPr>
-      </w:pPr>
-    </w:p>
-    <w:p>
-      <w:pPr>
-        <w:tabs>
-          <w:tab w:val="left" w:pos="4005"/>
-        </w:tabs>
-        <w:rPr>
-          <w:rFonts w:ascii="Segoe UI" w:hAnsi="Segoe UI" w:cs="Segoe UI"/>
-          <w:color w:val="000000" w:themeColor="text1"/>
-          <w:shd w:val="clear" w:color="auto" w:fill="F7F7F8"/>
-        </w:rPr>
-      </w:pPr>
-    </w:p>
-    <w:p>
-      <w:pPr>
-        <w:tabs>
-          <w:tab w:val="left" w:pos="4005"/>
-        </w:tabs>
-        <w:rPr>
-          <w:rFonts w:ascii="Segoe UI" w:hAnsi="Segoe UI" w:cs="Segoe UI"/>
-          <w:color w:val="000000" w:themeColor="text1"/>
-          <w:shd w:val="clear" w:color="auto" w:fill="F7F7F8"/>
-        </w:rPr>
-      </w:pPr>
-    </w:p>
-    <w:p>
-      <w:pPr>
-        <w:tabs>
-          <w:tab w:val="left" w:pos="4005"/>
-        </w:tabs>
-        <w:rPr>
-          <w:rFonts w:ascii="Segoe UI" w:hAnsi="Segoe UI" w:cs="Segoe UI"/>
-          <w:color w:val="000000" w:themeColor="text1"/>
-          <w:shd w:val="clear" w:color="auto" w:fill="F7F7F8"/>
-        </w:rPr>
-      </w:pPr>
-    </w:p>
-    <w:p>
-      <w:pPr>
-        <w:tabs>
-          <w:tab w:val="left" w:pos="4005"/>
-        </w:tabs>
-        <w:rPr>
-          <w:rFonts w:ascii="Segoe UI" w:hAnsi="Segoe UI" w:cs="Segoe UI"/>
-          <w:color w:val="000000" w:themeColor="text1"/>
-          <w:shd w:val="clear" w:color="auto" w:fill="F7F7F8"/>
-        </w:rPr>
-      </w:pPr>
-    </w:p>
-    <w:p>
-      <w:pPr>
-        <w:tabs>
-          <w:tab w:val="left" w:pos="4005"/>
-        </w:tabs>
-        <w:rPr>
-          <w:rFonts w:ascii="Segoe UI" w:hAnsi="Segoe UI" w:cs="Segoe UI"/>
-          <w:color w:val="000000" w:themeColor="text1"/>
-          <w:shd w:val="clear" w:color="auto" w:fill="F7F7F8"/>
-        </w:rPr>
-      </w:pPr>
     </w:p>
     <w:p>
       <w:pPr>
@@ -580,7 +887,7 @@
                     <pic:cNvPicPr/>
                   </pic:nvPicPr>
                   <pic:blipFill>
-                    <a:blip r:embed="rId8">
+                    <a:blip r:embed="rId9">
                       <a:extLst>
                         <a:ext uri="{28A0092B-C50C-407E-A947-70E740481C1C}">
                           <a14:useLocalDpi xmlns:a14="http://schemas.microsoft.com/office/drawing/2010/main" val="0"/>
@@ -778,7 +1085,7 @@
     </w:p>
     <w:p>
       <w:pPr>
-        <w:pStyle w:val="PargrafodaLista"/>
+        <w:pStyle w:val="ListParagraph"/>
         <w:numPr>
           <w:ilvl w:val="0"/>
           <w:numId w:val="3"/>
@@ -835,7 +1142,7 @@
     </w:p>
     <w:p>
       <w:pPr>
-        <w:pStyle w:val="PargrafodaLista"/>
+        <w:pStyle w:val="ListParagraph"/>
         <w:numPr>
           <w:ilvl w:val="0"/>
           <w:numId w:val="3"/>
@@ -882,7 +1189,7 @@
     </w:p>
     <w:p>
       <w:pPr>
-        <w:pStyle w:val="PargrafodaLista"/>
+        <w:pStyle w:val="ListParagraph"/>
         <w:numPr>
           <w:ilvl w:val="0"/>
           <w:numId w:val="3"/>
@@ -944,7 +1251,7 @@
     </w:p>
     <w:p>
       <w:pPr>
-        <w:pStyle w:val="PargrafodaLista"/>
+        <w:pStyle w:val="ListParagraph"/>
         <w:numPr>
           <w:ilvl w:val="0"/>
           <w:numId w:val="9"/>
@@ -993,7 +1300,7 @@
     </w:p>
     <w:p>
       <w:pPr>
-        <w:pStyle w:val="PargrafodaLista"/>
+        <w:pStyle w:val="ListParagraph"/>
         <w:numPr>
           <w:ilvl w:val="0"/>
           <w:numId w:val="9"/>
@@ -1046,7 +1353,7 @@
     </w:p>
     <w:p>
       <w:pPr>
-        <w:pStyle w:val="PargrafodaLista"/>
+        <w:pStyle w:val="ListParagraph"/>
         <w:numPr>
           <w:ilvl w:val="0"/>
           <w:numId w:val="10"/>
@@ -1122,7 +1429,7 @@
                     <pic:cNvPicPr/>
                   </pic:nvPicPr>
                   <pic:blipFill>
-                    <a:blip r:embed="rId9">
+                    <a:blip r:embed="rId10">
                       <a:extLst>
                         <a:ext uri="{28A0092B-C50C-407E-A947-70E740481C1C}">
                           <a14:useLocalDpi xmlns:a14="http://schemas.microsoft.com/office/drawing/2010/main" val="0"/>
@@ -1165,7 +1472,33 @@
           <w:szCs w:val="32"/>
           <w:shd w:val="clear" w:color="auto" w:fill="FFFFFF"/>
         </w:rPr>
-        <w:t>Quais os tipos de investimento que mais te agrada?</w:t>
+        <w:t>Quais os tipos de investimento que mais te agrada</w:t>
+      </w:r>
+      <w:r>
+        <w:rPr>
+          <w:rFonts w:cstheme="minorHAnsi"/>
+          <w:b/>
+          <w:bCs/>
+          <w:color w:val="202124"/>
+          <w:spacing w:val="3"/>
+          <w:sz w:val="32"/>
+          <w:szCs w:val="32"/>
+          <w:shd w:val="clear" w:color="auto" w:fill="FFFFFF"/>
+        </w:rPr>
+        <w:t>m</w:t>
+      </w:r>
+      <w:r>
+        <w:rPr>
+          <w:rFonts w:cstheme="minorHAnsi"/>
+          <w:b/>
+          <w:bCs/>
+          <w:color w:val="202124"/>
+          <w:spacing w:val="3"/>
+          <w:sz w:val="32"/>
+          <w:szCs w:val="32"/>
+          <w:shd w:val="clear" w:color="auto" w:fill="FFFFFF"/>
+        </w:rPr>
+        <w:t>?</w:t>
       </w:r>
     </w:p>
     <w:p>
@@ -1244,7 +1577,7 @@
     </w:p>
     <w:p>
       <w:pPr>
-        <w:pStyle w:val="PargrafodaLista"/>
+        <w:pStyle w:val="ListParagraph"/>
         <w:numPr>
           <w:ilvl w:val="0"/>
           <w:numId w:val="3"/>
@@ -1287,7 +1620,7 @@
     </w:p>
     <w:p>
       <w:pPr>
-        <w:pStyle w:val="PargrafodaLista"/>
+        <w:pStyle w:val="ListParagraph"/>
         <w:numPr>
           <w:ilvl w:val="0"/>
           <w:numId w:val="3"/>
@@ -1319,7 +1652,7 @@
     </w:p>
     <w:p>
       <w:pPr>
-        <w:pStyle w:val="PargrafodaLista"/>
+        <w:pStyle w:val="ListParagraph"/>
         <w:numPr>
           <w:ilvl w:val="0"/>
           <w:numId w:val="3"/>
@@ -1380,7 +1713,7 @@
     </w:p>
     <w:p>
       <w:pPr>
-        <w:pStyle w:val="PargrafodaLista"/>
+        <w:pStyle w:val="ListParagraph"/>
         <w:numPr>
           <w:ilvl w:val="0"/>
           <w:numId w:val="9"/>
@@ -1425,7 +1758,7 @@
     </w:p>
     <w:p>
       <w:pPr>
-        <w:pStyle w:val="PargrafodaLista"/>
+        <w:pStyle w:val="ListParagraph"/>
         <w:numPr>
           <w:ilvl w:val="0"/>
           <w:numId w:val="9"/>
@@ -1482,7 +1815,7 @@
     </w:p>
     <w:p>
       <w:pPr>
-        <w:pStyle w:val="PargrafodaLista"/>
+        <w:pStyle w:val="ListParagraph"/>
         <w:numPr>
           <w:ilvl w:val="0"/>
           <w:numId w:val="10"/>
@@ -1561,7 +1894,7 @@
                     <pic:cNvPicPr/>
                   </pic:nvPicPr>
                   <pic:blipFill>
-                    <a:blip r:embed="rId10">
+                    <a:blip r:embed="rId11">
                       <a:extLst>
                         <a:ext uri="{28A0092B-C50C-407E-A947-70E740481C1C}">
                           <a14:useLocalDpi xmlns:a14="http://schemas.microsoft.com/office/drawing/2010/main" val="0"/>
@@ -1670,7 +2003,7 @@
     </w:p>
     <w:p>
       <w:pPr>
-        <w:pStyle w:val="PargrafodaLista"/>
+        <w:pStyle w:val="ListParagraph"/>
         <w:numPr>
           <w:ilvl w:val="0"/>
           <w:numId w:val="3"/>
@@ -1708,7 +2041,14 @@
           <w:sz w:val="24"/>
           <w:szCs w:val="24"/>
         </w:rPr>
-        <w:t xml:space="preserve">não é possível calcular a </w:t>
+        <w:t>N</w:t>
+      </w:r>
+      <w:r>
+        <w:rPr>
+          <w:sz w:val="24"/>
+          <w:szCs w:val="24"/>
+        </w:rPr>
+        <w:t xml:space="preserve">ão é possível calcular a </w:t>
       </w:r>
       <w:r>
         <w:rPr>
@@ -1727,7 +2067,7 @@
     </w:p>
     <w:p>
       <w:pPr>
-        <w:pStyle w:val="PargrafodaLista"/>
+        <w:pStyle w:val="ListParagraph"/>
         <w:numPr>
           <w:ilvl w:val="0"/>
           <w:numId w:val="3"/>
@@ -1763,12 +2103,19 @@
           <w:sz w:val="24"/>
           <w:szCs w:val="24"/>
         </w:rPr>
-        <w:t>é investimentos de médio prazo, com 21 pessoas (51,2%).</w:t>
-      </w:r>
-    </w:p>
-    <w:p>
-      <w:pPr>
-        <w:pStyle w:val="PargrafodaLista"/>
+        <w:t>É</w:t>
+      </w:r>
+      <w:r>
+        <w:rPr>
+          <w:sz w:val="24"/>
+          <w:szCs w:val="24"/>
+        </w:rPr>
+        <w:t xml:space="preserve"> investimentos de médio prazo, com 21 pessoas (51,2%).</w:t>
+      </w:r>
+    </w:p>
+    <w:p>
+      <w:pPr>
+        <w:pStyle w:val="ListParagraph"/>
         <w:numPr>
           <w:ilvl w:val="0"/>
           <w:numId w:val="3"/>
@@ -1806,7 +2153,14 @@
           <w:sz w:val="24"/>
           <w:szCs w:val="24"/>
         </w:rPr>
-        <w:t>valor que divide o conjunto de dados em duas partes iguais) não pode ser calculada sem os dados individuais.</w:t>
+        <w:t>V</w:t>
+      </w:r>
+      <w:r>
+        <w:rPr>
+          <w:sz w:val="24"/>
+          <w:szCs w:val="24"/>
+        </w:rPr>
+        <w:t>alor que divide o conjunto de dados em duas partes iguais) não pode ser calculada sem os dados individuais.</w:t>
       </w:r>
     </w:p>
     <w:p>
@@ -1830,7 +2184,7 @@
     </w:p>
     <w:p>
       <w:pPr>
-        <w:pStyle w:val="PargrafodaLista"/>
+        <w:pStyle w:val="ListParagraph"/>
         <w:numPr>
           <w:ilvl w:val="0"/>
           <w:numId w:val="9"/>
@@ -1882,7 +2236,7 @@
     </w:p>
     <w:p>
       <w:pPr>
-        <w:pStyle w:val="PargrafodaLista"/>
+        <w:pStyle w:val="ListParagraph"/>
         <w:numPr>
           <w:ilvl w:val="0"/>
           <w:numId w:val="9"/>
@@ -1922,7 +2276,14 @@
           <w:sz w:val="24"/>
           <w:szCs w:val="24"/>
         </w:rPr>
-        <w:t>não é possível calcular o Desvio padrão</w:t>
+        <w:t>N</w:t>
+      </w:r>
+      <w:r>
+        <w:rPr>
+          <w:sz w:val="24"/>
+          <w:szCs w:val="24"/>
+        </w:rPr>
+        <w:t>ão é possível calcular o Desvio padrão</w:t>
       </w:r>
     </w:p>
     <w:p>
@@ -1946,7 +2307,7 @@
     </w:p>
     <w:p>
       <w:pPr>
-        <w:pStyle w:val="PargrafodaLista"/>
+        <w:pStyle w:val="ListParagraph"/>
         <w:numPr>
           <w:ilvl w:val="0"/>
           <w:numId w:val="11"/>
@@ -2059,7 +2420,7 @@
                     <pic:cNvPicPr/>
                   </pic:nvPicPr>
                   <pic:blipFill>
-                    <a:blip r:embed="rId11">
+                    <a:blip r:embed="rId12">
                       <a:extLst>
                         <a:ext uri="{28A0092B-C50C-407E-A947-70E740481C1C}">
                           <a14:useLocalDpi xmlns:a14="http://schemas.microsoft.com/office/drawing/2010/main" val="0"/>
@@ -2197,7 +2558,7 @@
     </w:p>
     <w:p>
       <w:pPr>
-        <w:pStyle w:val="PargrafodaLista"/>
+        <w:pStyle w:val="ListParagraph"/>
         <w:numPr>
           <w:ilvl w:val="0"/>
           <w:numId w:val="3"/>
@@ -2232,23 +2593,22 @@
       </w:r>
       <w:r>
         <w:rPr>
-          <w:rFonts w:ascii="Segoe UI" w:hAnsi="Segoe UI" w:cs="Segoe UI"/>
-          <w:color w:val="374151"/>
-          <w:shd w:val="clear" w:color="auto" w:fill="F7F7F8"/>
-        </w:rPr>
-        <w:t xml:space="preserve">: </w:t>
-      </w:r>
-      <w:r>
-        <w:rPr>
-          <w:sz w:val="24"/>
-          <w:szCs w:val="24"/>
-        </w:rPr>
-        <w:t>não é possível calcular a média, já que não temos os valores exatos de cada faixa de renda.</w:t>
-      </w:r>
-    </w:p>
-    <w:p>
-      <w:pPr>
-        <w:pStyle w:val="PargrafodaLista"/>
+          <w:sz w:val="24"/>
+          <w:szCs w:val="24"/>
+        </w:rPr>
+        <w:t>N</w:t>
+      </w:r>
+      <w:r>
+        <w:rPr>
+          <w:sz w:val="24"/>
+          <w:szCs w:val="24"/>
+        </w:rPr>
+        <w:t>ão é possível calcular a média, já que não temos os valores exatos de cada faixa de renda.</w:t>
+      </w:r>
+    </w:p>
+    <w:p>
+      <w:pPr>
+        <w:pStyle w:val="ListParagraph"/>
         <w:numPr>
           <w:ilvl w:val="0"/>
           <w:numId w:val="3"/>
@@ -2296,7 +2656,7 @@
     </w:p>
     <w:p>
       <w:pPr>
-        <w:pStyle w:val="PargrafodaLista"/>
+        <w:pStyle w:val="ListParagraph"/>
         <w:numPr>
           <w:ilvl w:val="0"/>
           <w:numId w:val="3"/>
@@ -2365,7 +2725,7 @@
     </w:p>
     <w:p>
       <w:pPr>
-        <w:pStyle w:val="PargrafodaLista"/>
+        <w:pStyle w:val="ListParagraph"/>
         <w:numPr>
           <w:ilvl w:val="0"/>
           <w:numId w:val="9"/>
@@ -2416,7 +2776,7 @@
     </w:p>
     <w:p>
       <w:pPr>
-        <w:pStyle w:val="PargrafodaLista"/>
+        <w:pStyle w:val="ListParagraph"/>
         <w:numPr>
           <w:ilvl w:val="0"/>
           <w:numId w:val="9"/>
@@ -2483,7 +2843,7 @@
     </w:p>
     <w:p>
       <w:pPr>
-        <w:pStyle w:val="PargrafodaLista"/>
+        <w:pStyle w:val="ListParagraph"/>
         <w:numPr>
           <w:ilvl w:val="0"/>
           <w:numId w:val="13"/>
@@ -2564,7 +2924,7 @@
             <wp:cNvGraphicFramePr/>
             <a:graphic xmlns:a="http://schemas.openxmlformats.org/drawingml/2006/main">
               <a:graphicData uri="http://schemas.openxmlformats.org/drawingml/2006/chart">
-                <c:chart xmlns:c="http://schemas.openxmlformats.org/drawingml/2006/chart" xmlns:r="http://schemas.openxmlformats.org/officeDocument/2006/relationships" r:id="rId12"/>
+                <c:chart xmlns:c="http://schemas.openxmlformats.org/drawingml/2006/chart" xmlns:r="http://schemas.openxmlformats.org/officeDocument/2006/relationships" r:id="rId13"/>
               </a:graphicData>
             </a:graphic>
             <wp14:sizeRelH relativeFrom="page">
@@ -2759,7 +3119,7 @@
     </w:p>
     <w:p>
       <w:pPr>
-        <w:pStyle w:val="PargrafodaLista"/>
+        <w:pStyle w:val="ListParagraph"/>
         <w:numPr>
           <w:ilvl w:val="0"/>
           <w:numId w:val="13"/>
@@ -2791,7 +3151,7 @@
     </w:p>
     <w:p>
       <w:pPr>
-        <w:pStyle w:val="PargrafodaLista"/>
+        <w:pStyle w:val="ListParagraph"/>
         <w:numPr>
           <w:ilvl w:val="0"/>
           <w:numId w:val="13"/>
@@ -2823,7 +3183,7 @@
     </w:p>
     <w:p>
       <w:pPr>
-        <w:pStyle w:val="PargrafodaLista"/>
+        <w:pStyle w:val="ListParagraph"/>
         <w:numPr>
           <w:ilvl w:val="0"/>
           <w:numId w:val="13"/>
@@ -2855,7 +3215,7 @@
     </w:p>
     <w:p>
       <w:pPr>
-        <w:pStyle w:val="PargrafodaLista"/>
+        <w:pStyle w:val="ListParagraph"/>
         <w:numPr>
           <w:ilvl w:val="0"/>
           <w:numId w:val="13"/>
@@ -2887,7 +3247,7 @@
     </w:p>
     <w:p>
       <w:pPr>
-        <w:pStyle w:val="PargrafodaLista"/>
+        <w:pStyle w:val="ListParagraph"/>
         <w:numPr>
           <w:ilvl w:val="0"/>
           <w:numId w:val="13"/>
@@ -2919,7 +3279,7 @@
     </w:p>
     <w:p>
       <w:pPr>
-        <w:pStyle w:val="PargrafodaLista"/>
+        <w:pStyle w:val="ListParagraph"/>
         <w:numPr>
           <w:ilvl w:val="0"/>
           <w:numId w:val="13"/>
@@ -2972,7 +3332,7 @@
     </w:p>
     <w:p>
       <w:pPr>
-        <w:pStyle w:val="PargrafodaLista"/>
+        <w:pStyle w:val="ListParagraph"/>
         <w:numPr>
           <w:ilvl w:val="0"/>
           <w:numId w:val="18"/>
@@ -3004,7 +3364,7 @@
     </w:p>
     <w:p>
       <w:pPr>
-        <w:pStyle w:val="PargrafodaLista"/>
+        <w:pStyle w:val="ListParagraph"/>
         <w:numPr>
           <w:ilvl w:val="0"/>
           <w:numId w:val="18"/>
@@ -3057,7 +3417,7 @@
     </w:p>
     <w:p>
       <w:pPr>
-        <w:pStyle w:val="PargrafodaLista"/>
+        <w:pStyle w:val="ListParagraph"/>
         <w:numPr>
           <w:ilvl w:val="0"/>
           <w:numId w:val="19"/>
@@ -3098,7 +3458,7 @@
 </file>
 
 <file path=word/endnotes.xml><?xml version="1.0" encoding="utf-8"?>
-<w:endnotes xmlns:wpc="http://schemas.microsoft.com/office/word/2010/wordprocessingCanvas" xmlns:cx="http://schemas.microsoft.com/office/drawing/2014/chartex" xmlns:cx1="http://schemas.microsoft.com/office/drawing/2015/9/8/chartex" xmlns:cx2="http://schemas.microsoft.com/office/drawing/2015/10/21/chartex" xmlns:cx3="http://schemas.microsoft.com/office/drawing/2016/5/9/chartex" xmlns:cx4="http://schemas.microsoft.com/office/drawing/2016/5/10/chartex" xmlns:cx5="http://schemas.microsoft.com/office/drawing/2016/5/11/chartex" xmlns:cx6="http://schemas.microsoft.com/office/drawing/2016/5/12/chartex" xmlns:cx7="http://schemas.microsoft.com/office/drawing/2016/5/13/chartex" xmlns:cx8="http://schemas.microsoft.com/office/drawing/2016/5/14/chartex" xmlns:mc="http://schemas.openxmlformats.org/markup-compatibility/2006" xmlns:aink="http://schemas.microsoft.com/office/drawing/2016/ink" xmlns:am3d="http://schemas.microsoft.com/office/drawing/2017/model3d" xmlns:o="urn:schemas-microsoft-com:office:office" xmlns:oel="http://schemas.microsoft.com/office/2019/extlst" xmlns:r="http://schemas.openxmlformats.org/officeDocument/2006/relationships" xmlns:m="http://schemas.openxmlformats.org/officeDocument/2006/math" xmlns:v="urn:schemas-microsoft-com:vml" xmlns:wp14="http://schemas.microsoft.com/office/word/2010/wordprocessingDrawing" xmlns:wp="http://schemas.openxmlformats.org/drawingml/2006/wordprocessingDrawing" xmlns:w10="urn:schemas-microsoft-com:office:word" xmlns:w="http://schemas.openxmlformats.org/wordprocessingml/2006/main" xmlns:w14="http://schemas.microsoft.com/office/word/2010/wordml" xmlns:w15="http://schemas.microsoft.com/office/word/2012/wordml" xmlns:w16cex="http://schemas.microsoft.com/office/word/2018/wordml/cex" xmlns:w16cid="http://schemas.microsoft.com/office/word/2016/wordml/cid" xmlns:w16="http://schemas.microsoft.com/office/word/2018/wordml" xmlns:w16sdtdh="http://schemas.microsoft.com/office/word/2020/wordml/sdtdatahash" xmlns:w16se="http://schemas.microsoft.com/office/word/2015/wordml/symex" xmlns:wpg="http://schemas.microsoft.com/office/word/2010/wordprocessingGroup" xmlns:wpi="http://schemas.microsoft.com/office/word/2010/wordprocessingInk" xmlns:wne="http://schemas.microsoft.com/office/word/2006/wordml" xmlns:wps="http://schemas.microsoft.com/office/word/2010/wordprocessingShape" mc:Ignorable="w14 w15 w16se w16cid w16 w16cex w16sdtdh wp14">
+<w:endnotes xmlns:wpc="http://schemas.microsoft.com/office/word/2010/wordprocessingCanvas" xmlns:cx="http://schemas.microsoft.com/office/drawing/2014/chartex" xmlns:cx1="http://schemas.microsoft.com/office/drawing/2015/9/8/chartex" xmlns:cx2="http://schemas.microsoft.com/office/drawing/2015/10/21/chartex" xmlns:cx3="http://schemas.microsoft.com/office/drawing/2016/5/9/chartex" xmlns:cx4="http://schemas.microsoft.com/office/drawing/2016/5/10/chartex" xmlns:cx5="http://schemas.microsoft.com/office/drawing/2016/5/11/chartex" xmlns:cx6="http://schemas.microsoft.com/office/drawing/2016/5/12/chartex" xmlns:cx7="http://schemas.microsoft.com/office/drawing/2016/5/13/chartex" xmlns:cx8="http://schemas.microsoft.com/office/drawing/2016/5/14/chartex" xmlns:mc="http://schemas.openxmlformats.org/markup-compatibility/2006" xmlns:aink="http://schemas.microsoft.com/office/drawing/2016/ink" xmlns:am3d="http://schemas.microsoft.com/office/drawing/2017/model3d" xmlns:o="urn:schemas-microsoft-com:office:office" xmlns:r="http://schemas.openxmlformats.org/officeDocument/2006/relationships" xmlns:m="http://schemas.openxmlformats.org/officeDocument/2006/math" xmlns:v="urn:schemas-microsoft-com:vml" xmlns:wp14="http://schemas.microsoft.com/office/word/2010/wordprocessingDrawing" xmlns:wp="http://schemas.openxmlformats.org/drawingml/2006/wordprocessingDrawing" xmlns:w10="urn:schemas-microsoft-com:office:word" xmlns:w="http://schemas.openxmlformats.org/wordprocessingml/2006/main" xmlns:w14="http://schemas.microsoft.com/office/word/2010/wordml" xmlns:w15="http://schemas.microsoft.com/office/word/2012/wordml" xmlns:w16cex="http://schemas.microsoft.com/office/word/2018/wordml/cex" xmlns:w16cid="http://schemas.microsoft.com/office/word/2016/wordml/cid" xmlns:w16="http://schemas.microsoft.com/office/word/2018/wordml" xmlns:w16sdtdh="http://schemas.microsoft.com/office/word/2020/wordml/sdtdatahash" xmlns:w16se="http://schemas.microsoft.com/office/word/2015/wordml/symex" xmlns:wpg="http://schemas.microsoft.com/office/word/2010/wordprocessingGroup" xmlns:wpi="http://schemas.microsoft.com/office/word/2010/wordprocessingInk" xmlns:wne="http://schemas.microsoft.com/office/word/2006/wordml" xmlns:wps="http://schemas.microsoft.com/office/word/2010/wordprocessingShape" mc:Ignorable="w14 w15 w16se w16cid w16 w16cex w16sdtdh wp14">
   <w:endnote w:type="separator" w:id="-1">
     <w:p>
       <w:pPr>
@@ -3123,7 +3483,7 @@
 </file>
 
 <file path=word/footnotes.xml><?xml version="1.0" encoding="utf-8"?>
-<w:footnotes xmlns:wpc="http://schemas.microsoft.com/office/word/2010/wordprocessingCanvas" xmlns:cx="http://schemas.microsoft.com/office/drawing/2014/chartex" xmlns:cx1="http://schemas.microsoft.com/office/drawing/2015/9/8/chartex" xmlns:cx2="http://schemas.microsoft.com/office/drawing/2015/10/21/chartex" xmlns:cx3="http://schemas.microsoft.com/office/drawing/2016/5/9/chartex" xmlns:cx4="http://schemas.microsoft.com/office/drawing/2016/5/10/chartex" xmlns:cx5="http://schemas.microsoft.com/office/drawing/2016/5/11/chartex" xmlns:cx6="http://schemas.microsoft.com/office/drawing/2016/5/12/chartex" xmlns:cx7="http://schemas.microsoft.com/office/drawing/2016/5/13/chartex" xmlns:cx8="http://schemas.microsoft.com/office/drawing/2016/5/14/chartex" xmlns:mc="http://schemas.openxmlformats.org/markup-compatibility/2006" xmlns:aink="http://schemas.microsoft.com/office/drawing/2016/ink" xmlns:am3d="http://schemas.microsoft.com/office/drawing/2017/model3d" xmlns:o="urn:schemas-microsoft-com:office:office" xmlns:oel="http://schemas.microsoft.com/office/2019/extlst" xmlns:r="http://schemas.openxmlformats.org/officeDocument/2006/relationships" xmlns:m="http://schemas.openxmlformats.org/officeDocument/2006/math" xmlns:v="urn:schemas-microsoft-com:vml" xmlns:wp14="http://schemas.microsoft.com/office/word/2010/wordprocessingDrawing" xmlns:wp="http://schemas.openxmlformats.org/drawingml/2006/wordprocessingDrawing" xmlns:w10="urn:schemas-microsoft-com:office:word" xmlns:w="http://schemas.openxmlformats.org/wordprocessingml/2006/main" xmlns:w14="http://schemas.microsoft.com/office/word/2010/wordml" xmlns:w15="http://schemas.microsoft.com/office/word/2012/wordml" xmlns:w16cex="http://schemas.microsoft.com/office/word/2018/wordml/cex" xmlns:w16cid="http://schemas.microsoft.com/office/word/2016/wordml/cid" xmlns:w16="http://schemas.microsoft.com/office/word/2018/wordml" xmlns:w16sdtdh="http://schemas.microsoft.com/office/word/2020/wordml/sdtdatahash" xmlns:w16se="http://schemas.microsoft.com/office/word/2015/wordml/symex" xmlns:wpg="http://schemas.microsoft.com/office/word/2010/wordprocessingGroup" xmlns:wpi="http://schemas.microsoft.com/office/word/2010/wordprocessingInk" xmlns:wne="http://schemas.microsoft.com/office/word/2006/wordml" xmlns:wps="http://schemas.microsoft.com/office/word/2010/wordprocessingShape" mc:Ignorable="w14 w15 w16se w16cid w16 w16cex w16sdtdh wp14">
+<w:footnotes xmlns:wpc="http://schemas.microsoft.com/office/word/2010/wordprocessingCanvas" xmlns:cx="http://schemas.microsoft.com/office/drawing/2014/chartex" xmlns:cx1="http://schemas.microsoft.com/office/drawing/2015/9/8/chartex" xmlns:cx2="http://schemas.microsoft.com/office/drawing/2015/10/21/chartex" xmlns:cx3="http://schemas.microsoft.com/office/drawing/2016/5/9/chartex" xmlns:cx4="http://schemas.microsoft.com/office/drawing/2016/5/10/chartex" xmlns:cx5="http://schemas.microsoft.com/office/drawing/2016/5/11/chartex" xmlns:cx6="http://schemas.microsoft.com/office/drawing/2016/5/12/chartex" xmlns:cx7="http://schemas.microsoft.com/office/drawing/2016/5/13/chartex" xmlns:cx8="http://schemas.microsoft.com/office/drawing/2016/5/14/chartex" xmlns:mc="http://schemas.openxmlformats.org/markup-compatibility/2006" xmlns:aink="http://schemas.microsoft.com/office/drawing/2016/ink" xmlns:am3d="http://schemas.microsoft.com/office/drawing/2017/model3d" xmlns:o="urn:schemas-microsoft-com:office:office" xmlns:r="http://schemas.openxmlformats.org/officeDocument/2006/relationships" xmlns:m="http://schemas.openxmlformats.org/officeDocument/2006/math" xmlns:v="urn:schemas-microsoft-com:vml" xmlns:wp14="http://schemas.microsoft.com/office/word/2010/wordprocessingDrawing" xmlns:wp="http://schemas.openxmlformats.org/drawingml/2006/wordprocessingDrawing" xmlns:w10="urn:schemas-microsoft-com:office:word" xmlns:w="http://schemas.openxmlformats.org/wordprocessingml/2006/main" xmlns:w14="http://schemas.microsoft.com/office/word/2010/wordml" xmlns:w15="http://schemas.microsoft.com/office/word/2012/wordml" xmlns:w16cex="http://schemas.microsoft.com/office/word/2018/wordml/cex" xmlns:w16cid="http://schemas.microsoft.com/office/word/2016/wordml/cid" xmlns:w16="http://schemas.microsoft.com/office/word/2018/wordml" xmlns:w16sdtdh="http://schemas.microsoft.com/office/word/2020/wordml/sdtdatahash" xmlns:w16se="http://schemas.microsoft.com/office/word/2015/wordml/symex" xmlns:wpg="http://schemas.microsoft.com/office/word/2010/wordprocessingGroup" xmlns:wpi="http://schemas.microsoft.com/office/word/2010/wordprocessingInk" xmlns:wne="http://schemas.microsoft.com/office/word/2006/wordml" xmlns:wps="http://schemas.microsoft.com/office/word/2010/wordprocessingShape" mc:Ignorable="w14 w15 w16se w16cid w16 w16cex w16sdtdh wp14">
   <w:footnote w:type="separator" w:id="-1">
     <w:p>
       <w:pPr>
@@ -3148,7 +3508,7 @@
 </file>
 
 <file path=word/numbering.xml><?xml version="1.0" encoding="utf-8"?>
-<w:numbering xmlns:wpc="http://schemas.microsoft.com/office/word/2010/wordprocessingCanvas" xmlns:cx="http://schemas.microsoft.com/office/drawing/2014/chartex" xmlns:cx1="http://schemas.microsoft.com/office/drawing/2015/9/8/chartex" xmlns:cx2="http://schemas.microsoft.com/office/drawing/2015/10/21/chartex" xmlns:cx3="http://schemas.microsoft.com/office/drawing/2016/5/9/chartex" xmlns:cx4="http://schemas.microsoft.com/office/drawing/2016/5/10/chartex" xmlns:cx5="http://schemas.microsoft.com/office/drawing/2016/5/11/chartex" xmlns:cx6="http://schemas.microsoft.com/office/drawing/2016/5/12/chartex" xmlns:cx7="http://schemas.microsoft.com/office/drawing/2016/5/13/chartex" xmlns:cx8="http://schemas.microsoft.com/office/drawing/2016/5/14/chartex" xmlns:mc="http://schemas.openxmlformats.org/markup-compatibility/2006" xmlns:aink="http://schemas.microsoft.com/office/drawing/2016/ink" xmlns:am3d="http://schemas.microsoft.com/office/drawing/2017/model3d" xmlns:o="urn:schemas-microsoft-com:office:office" xmlns:oel="http://schemas.microsoft.com/office/2019/extlst" xmlns:r="http://schemas.openxmlformats.org/officeDocument/2006/relationships" xmlns:m="http://schemas.openxmlformats.org/officeDocument/2006/math" xmlns:v="urn:schemas-microsoft-com:vml" xmlns:wp14="http://schemas.microsoft.com/office/word/2010/wordprocessingDrawing" xmlns:wp="http://schemas.openxmlformats.org/drawingml/2006/wordprocessingDrawing" xmlns:w10="urn:schemas-microsoft-com:office:word" xmlns:w="http://schemas.openxmlformats.org/wordprocessingml/2006/main" xmlns:w14="http://schemas.microsoft.com/office/word/2010/wordml" xmlns:w15="http://schemas.microsoft.com/office/word/2012/wordml" xmlns:w16cex="http://schemas.microsoft.com/office/word/2018/wordml/cex" xmlns:w16cid="http://schemas.microsoft.com/office/word/2016/wordml/cid" xmlns:w16="http://schemas.microsoft.com/office/word/2018/wordml" xmlns:w16sdtdh="http://schemas.microsoft.com/office/word/2020/wordml/sdtdatahash" xmlns:w16se="http://schemas.microsoft.com/office/word/2015/wordml/symex" xmlns:wpg="http://schemas.microsoft.com/office/word/2010/wordprocessingGroup" xmlns:wpi="http://schemas.microsoft.com/office/word/2010/wordprocessingInk" xmlns:wne="http://schemas.microsoft.com/office/word/2006/wordml" xmlns:wps="http://schemas.microsoft.com/office/word/2010/wordprocessingShape" mc:Ignorable="w14 w15 w16se w16cid w16 w16cex w16sdtdh wp14">
+<w:numbering xmlns:wpc="http://schemas.microsoft.com/office/word/2010/wordprocessingCanvas" xmlns:cx="http://schemas.microsoft.com/office/drawing/2014/chartex" xmlns:cx1="http://schemas.microsoft.com/office/drawing/2015/9/8/chartex" xmlns:cx2="http://schemas.microsoft.com/office/drawing/2015/10/21/chartex" xmlns:cx3="http://schemas.microsoft.com/office/drawing/2016/5/9/chartex" xmlns:cx4="http://schemas.microsoft.com/office/drawing/2016/5/10/chartex" xmlns:cx5="http://schemas.microsoft.com/office/drawing/2016/5/11/chartex" xmlns:cx6="http://schemas.microsoft.com/office/drawing/2016/5/12/chartex" xmlns:cx7="http://schemas.microsoft.com/office/drawing/2016/5/13/chartex" xmlns:cx8="http://schemas.microsoft.com/office/drawing/2016/5/14/chartex" xmlns:mc="http://schemas.openxmlformats.org/markup-compatibility/2006" xmlns:aink="http://schemas.microsoft.com/office/drawing/2016/ink" xmlns:am3d="http://schemas.microsoft.com/office/drawing/2017/model3d" xmlns:o="urn:schemas-microsoft-com:office:office" xmlns:r="http://schemas.openxmlformats.org/officeDocument/2006/relationships" xmlns:m="http://schemas.openxmlformats.org/officeDocument/2006/math" xmlns:v="urn:schemas-microsoft-com:vml" xmlns:wp14="http://schemas.microsoft.com/office/word/2010/wordprocessingDrawing" xmlns:wp="http://schemas.openxmlformats.org/drawingml/2006/wordprocessingDrawing" xmlns:w10="urn:schemas-microsoft-com:office:word" xmlns:w="http://schemas.openxmlformats.org/wordprocessingml/2006/main" xmlns:w14="http://schemas.microsoft.com/office/word/2010/wordml" xmlns:w15="http://schemas.microsoft.com/office/word/2012/wordml" xmlns:w16cex="http://schemas.microsoft.com/office/word/2018/wordml/cex" xmlns:w16cid="http://schemas.microsoft.com/office/word/2016/wordml/cid" xmlns:w16="http://schemas.microsoft.com/office/word/2018/wordml" xmlns:w16sdtdh="http://schemas.microsoft.com/office/word/2020/wordml/sdtdatahash" xmlns:w16se="http://schemas.microsoft.com/office/word/2015/wordml/symex" xmlns:wpg="http://schemas.microsoft.com/office/word/2010/wordprocessingGroup" xmlns:wpi="http://schemas.microsoft.com/office/word/2010/wordprocessingInk" xmlns:wne="http://schemas.microsoft.com/office/word/2006/wordml" xmlns:wps="http://schemas.microsoft.com/office/word/2010/wordprocessingShape" mc:Ignorable="w14 w15 w16se w16cid w16 w16cex w16sdtdh wp14">
   <w:abstractNum w:abstractNumId="0" w15:restartNumberingAfterBreak="0">
     <w:nsid w:val="03BC6896"/>
     <w:multiLevelType w:val="multilevel"/>
@@ -5440,61 +5800,61 @@
       </w:rPr>
     </w:lvl>
   </w:abstractNum>
-  <w:num w:numId="1" w16cid:durableId="1405643239">
+  <w:num w:numId="1">
     <w:abstractNumId w:val="3"/>
   </w:num>
-  <w:num w:numId="2" w16cid:durableId="44377818">
+  <w:num w:numId="2">
     <w:abstractNumId w:val="6"/>
   </w:num>
-  <w:num w:numId="3" w16cid:durableId="527063114">
+  <w:num w:numId="3">
     <w:abstractNumId w:val="12"/>
   </w:num>
-  <w:num w:numId="4" w16cid:durableId="1350908623">
+  <w:num w:numId="4">
     <w:abstractNumId w:val="9"/>
   </w:num>
-  <w:num w:numId="5" w16cid:durableId="1928541306">
+  <w:num w:numId="5">
     <w:abstractNumId w:val="15"/>
   </w:num>
-  <w:num w:numId="6" w16cid:durableId="1979604513">
+  <w:num w:numId="6">
     <w:abstractNumId w:val="13"/>
   </w:num>
-  <w:num w:numId="7" w16cid:durableId="1276133318">
+  <w:num w:numId="7">
     <w:abstractNumId w:val="11"/>
   </w:num>
-  <w:num w:numId="8" w16cid:durableId="867908180">
+  <w:num w:numId="8">
     <w:abstractNumId w:val="16"/>
   </w:num>
-  <w:num w:numId="9" w16cid:durableId="523834445">
+  <w:num w:numId="9">
     <w:abstractNumId w:val="18"/>
   </w:num>
-  <w:num w:numId="10" w16cid:durableId="2130322005">
+  <w:num w:numId="10">
     <w:abstractNumId w:val="10"/>
   </w:num>
-  <w:num w:numId="11" w16cid:durableId="1574048025">
+  <w:num w:numId="11">
     <w:abstractNumId w:val="4"/>
   </w:num>
-  <w:num w:numId="12" w16cid:durableId="1858931139">
+  <w:num w:numId="12">
     <w:abstractNumId w:val="8"/>
   </w:num>
-  <w:num w:numId="13" w16cid:durableId="1069690004">
+  <w:num w:numId="13">
     <w:abstractNumId w:val="14"/>
   </w:num>
-  <w:num w:numId="14" w16cid:durableId="1706251551">
+  <w:num w:numId="14">
     <w:abstractNumId w:val="17"/>
   </w:num>
-  <w:num w:numId="15" w16cid:durableId="1377316504">
+  <w:num w:numId="15">
     <w:abstractNumId w:val="5"/>
   </w:num>
-  <w:num w:numId="16" w16cid:durableId="929505820">
+  <w:num w:numId="16">
     <w:abstractNumId w:val="0"/>
   </w:num>
-  <w:num w:numId="17" w16cid:durableId="990450243">
+  <w:num w:numId="17">
     <w:abstractNumId w:val="2"/>
   </w:num>
-  <w:num w:numId="18" w16cid:durableId="946699572">
+  <w:num w:numId="18">
     <w:abstractNumId w:val="1"/>
   </w:num>
-  <w:num w:numId="19" w16cid:durableId="1370690201">
+  <w:num w:numId="19">
     <w:abstractNumId w:val="7"/>
   </w:num>
 </w:numbering>
@@ -5899,13 +6259,13 @@
     <w:name w:val="Normal"/>
     <w:qFormat/>
   </w:style>
-  <w:style w:type="character" w:default="1" w:styleId="Fontepargpadro">
+  <w:style w:type="character" w:default="1" w:styleId="DefaultParagraphFont">
     <w:name w:val="Default Paragraph Font"/>
     <w:uiPriority w:val="1"/>
     <w:semiHidden/>
     <w:unhideWhenUsed/>
   </w:style>
-  <w:style w:type="table" w:default="1" w:styleId="Tabelanormal">
+  <w:style w:type="table" w:default="1" w:styleId="TableNormal">
     <w:name w:val="Normal Table"/>
     <w:uiPriority w:val="99"/>
     <w:semiHidden/>
@@ -5920,13 +6280,13 @@
       </w:tblCellMar>
     </w:tblPr>
   </w:style>
-  <w:style w:type="numbering" w:default="1" w:styleId="Semlista">
+  <w:style w:type="numbering" w:default="1" w:styleId="NoList">
     <w:name w:val="No List"/>
     <w:uiPriority w:val="99"/>
     <w:semiHidden/>
     <w:unhideWhenUsed/>
   </w:style>
-  <w:style w:type="paragraph" w:styleId="PargrafodaLista">
+  <w:style w:type="paragraph" w:styleId="ListParagraph">
     <w:name w:val="List Paragraph"/>
     <w:basedOn w:val="Normal"/>
     <w:uiPriority w:val="34"/>
@@ -5954,10 +6314,10 @@
       <w:lang w:eastAsia="pt-BR"/>
     </w:rPr>
   </w:style>
-  <w:style w:type="paragraph" w:styleId="Cabealho">
+  <w:style w:type="paragraph" w:styleId="Header">
     <w:name w:val="header"/>
     <w:basedOn w:val="Normal"/>
-    <w:link w:val="CabealhoChar"/>
+    <w:link w:val="HeaderChar"/>
     <w:uiPriority w:val="99"/>
     <w:unhideWhenUsed/>
     <w:rsid w:val="00E71F72"/>
@@ -5969,17 +6329,17 @@
       <w:spacing w:after="0" w:line="240" w:lineRule="auto"/>
     </w:pPr>
   </w:style>
-  <w:style w:type="character" w:customStyle="1" w:styleId="CabealhoChar">
-    <w:name w:val="Cabeçalho Char"/>
-    <w:basedOn w:val="Fontepargpadro"/>
-    <w:link w:val="Cabealho"/>
+  <w:style w:type="character" w:customStyle="1" w:styleId="HeaderChar">
+    <w:name w:val="Header Char"/>
+    <w:basedOn w:val="DefaultParagraphFont"/>
+    <w:link w:val="Header"/>
     <w:uiPriority w:val="99"/>
     <w:rsid w:val="00E71F72"/>
   </w:style>
-  <w:style w:type="paragraph" w:styleId="Rodap">
+  <w:style w:type="paragraph" w:styleId="Footer">
     <w:name w:val="footer"/>
     <w:basedOn w:val="Normal"/>
-    <w:link w:val="RodapChar"/>
+    <w:link w:val="FooterChar"/>
     <w:uiPriority w:val="99"/>
     <w:unhideWhenUsed/>
     <w:rsid w:val="00E71F72"/>
@@ -5991,10 +6351,10 @@
       <w:spacing w:after="0" w:line="240" w:lineRule="auto"/>
     </w:pPr>
   </w:style>
-  <w:style w:type="character" w:customStyle="1" w:styleId="RodapChar">
-    <w:name w:val="Rodapé Char"/>
-    <w:basedOn w:val="Fontepargpadro"/>
-    <w:link w:val="Rodap"/>
+  <w:style w:type="character" w:customStyle="1" w:styleId="FooterChar">
+    <w:name w:val="Footer Char"/>
+    <w:basedOn w:val="DefaultParagraphFont"/>
+    <w:link w:val="Footer"/>
     <w:uiPriority w:val="99"/>
     <w:rsid w:val="00E71F72"/>
   </w:style>
@@ -6004,7 +6364,7 @@
 <file path=word/charts/chart1.xml><?xml version="1.0" encoding="utf-8"?>
 <c:chartSpace xmlns:c="http://schemas.openxmlformats.org/drawingml/2006/chart" xmlns:a="http://schemas.openxmlformats.org/drawingml/2006/main" xmlns:r="http://schemas.openxmlformats.org/officeDocument/2006/relationships" xmlns:c16r2="http://schemas.microsoft.com/office/drawing/2015/06/chart">
   <c:date1904 val="0"/>
-  <c:lang val="pt-BR"/>
+  <c:lang val="en-US"/>
   <c:roundedCorners val="0"/>
   <mc:AlternateContent xmlns:mc="http://schemas.openxmlformats.org/markup-compatibility/2006">
     <mc:Choice xmlns:c14="http://schemas.microsoft.com/office/drawing/2007/8/2/chart" Requires="c14">
@@ -6063,7 +6423,7 @@
               <a:cs typeface="+mn-cs"/>
             </a:defRPr>
           </a:pPr>
-          <a:endParaRPr lang="pt-BR"/>
+          <a:endParaRPr lang="en-US"/>
         </a:p>
       </c:txPr>
     </c:title>
@@ -6572,7 +6932,7 @@
                 <a:cs typeface="+mn-cs"/>
               </a:defRPr>
             </a:pPr>
-            <a:endParaRPr lang="pt-BR"/>
+            <a:endParaRPr lang="en-US"/>
           </a:p>
         </c:txPr>
         <c:crossAx val="1081729296"/>
@@ -6628,7 +6988,7 @@
                 <a:cs typeface="+mn-cs"/>
               </a:defRPr>
             </a:pPr>
-            <a:endParaRPr lang="pt-BR"/>
+            <a:endParaRPr lang="en-US"/>
           </a:p>
         </c:txPr>
         <c:crossAx val="1081725968"/>
@@ -6667,7 +7027,7 @@
               <a:cs typeface="+mn-cs"/>
             </a:defRPr>
           </a:pPr>
-          <a:endParaRPr lang="pt-BR"/>
+          <a:endParaRPr lang="en-US"/>
         </a:p>
       </c:txPr>
     </c:legend>
@@ -6697,7 +7057,7 @@
       <a:pPr>
         <a:defRPr/>
       </a:pPr>
-      <a:endParaRPr lang="pt-BR"/>
+      <a:endParaRPr lang="en-US"/>
     </a:p>
   </c:txPr>
   <c:externalData r:id="rId3">

</xml_diff>